<commit_message>
feat: add video readme.md
</commit_message>
<xml_diff>
--- a/Презентация.docx
+++ b/Презентация.docx
@@ -3,660 +3,1255 @@
 <w:document xmlns:wpc="http://schemas.microsoft.com/office/word/2010/wordprocessingCanvas" xmlns:cx="http://schemas.microsoft.com/office/drawing/2014/chartex" xmlns:mc="http://schemas.openxmlformats.org/markup-compatibility/2006" xmlns:o="urn:schemas-microsoft-com:office:office" xmlns:r="http://schemas.openxmlformats.org/officeDocument/2006/relationships" xmlns:m="http://schemas.openxmlformats.org/officeDocument/2006/math" xmlns:v="urn:schemas-microsoft-com:vml" xmlns:wp14="http://schemas.microsoft.com/office/word/2010/wordprocessingDrawing" xmlns:wp="http://schemas.openxmlformats.org/drawingml/2006/wordprocessingDrawing" xmlns:w10="urn:schemas-microsoft-com:office:word" xmlns:w="http://schemas.openxmlformats.org/wordprocessingml/2006/main" xmlns:w14="http://schemas.microsoft.com/office/word/2010/wordml" xmlns:w15="http://schemas.microsoft.com/office/word/2012/wordml" xmlns:w16se="http://schemas.microsoft.com/office/word/2015/wordml/symex" xmlns:wpg="http://schemas.microsoft.com/office/word/2010/wordprocessingGroup" xmlns:wpi="http://schemas.microsoft.com/office/word/2010/wordprocessingInk" xmlns:wne="http://schemas.microsoft.com/office/word/2006/wordml" xmlns:wps="http://schemas.microsoft.com/office/word/2010/wordprocessingShape" mc:Ignorable="w14 w15 w16se wp14">
   <w:body>
     <w:p>
-      <w:r>
+      <w:pPr>
+        <w:rPr>
+          <w:sz w:val="28"/>
+          <w:szCs w:val="28"/>
+        </w:rPr>
+      </w:pPr>
+      <w:r>
+        <w:rPr>
+          <w:sz w:val="28"/>
+          <w:szCs w:val="28"/>
+        </w:rPr>
         <w:t>Презентация финального проекта:</w:t>
       </w:r>
       <w:r>
+        <w:rPr>
+          <w:sz w:val="28"/>
+          <w:szCs w:val="28"/>
+        </w:rPr>
         <w:br/>
-        <w:t>Здравствуйте</w:t>
-      </w:r>
-      <w:r>
-        <w:t>!</w:t>
-      </w:r>
-      <w:r>
-        <w:t xml:space="preserve"> Вас приветствует команда под названием </w:t>
-      </w:r>
-      <w:proofErr w:type="spellStart"/>
-      <w:r>
-        <w:rPr>
+        <w:t xml:space="preserve">Здравствуйте! Вас приветствует команда под названием </w:t>
+      </w:r>
+      <w:proofErr w:type="spellStart"/>
+      <w:r>
+        <w:rPr>
+          <w:sz w:val="28"/>
+          <w:szCs w:val="28"/>
           <w:lang w:val="en-US"/>
         </w:rPr>
         <w:t>codeRising</w:t>
       </w:r>
       <w:proofErr w:type="spellEnd"/>
       <w:r>
+        <w:rPr>
+          <w:sz w:val="28"/>
+          <w:szCs w:val="28"/>
+        </w:rPr>
         <w:t>,</w:t>
       </w:r>
     </w:p>
     <w:p>
-      <w:r>
+      <w:pPr>
+        <w:rPr>
+          <w:sz w:val="28"/>
+          <w:szCs w:val="28"/>
+        </w:rPr>
+      </w:pPr>
+      <w:r>
+        <w:rPr>
+          <w:sz w:val="28"/>
+          <w:szCs w:val="28"/>
+        </w:rPr>
         <w:t>(вниз)</w:t>
       </w:r>
     </w:p>
     <w:p>
-      <w:r>
-        <w:t xml:space="preserve"> в составе которой</w:t>
-      </w:r>
-      <w:r>
+      <w:pPr>
+        <w:rPr>
+          <w:sz w:val="28"/>
+          <w:szCs w:val="28"/>
+        </w:rPr>
+      </w:pPr>
+      <w:r>
+        <w:rPr>
+          <w:sz w:val="28"/>
+          <w:szCs w:val="28"/>
+        </w:rPr>
+        <w:t xml:space="preserve"> в составе которой 3 прекрасные девушки: Ира, Маша, Алина. </w:t>
+      </w:r>
+    </w:p>
+    <w:p>
+      <w:pPr>
+        <w:rPr>
+          <w:b/>
+          <w:sz w:val="28"/>
+          <w:szCs w:val="28"/>
+        </w:rPr>
+      </w:pPr>
+      <w:r>
+        <w:rPr>
+          <w:b/>
+          <w:sz w:val="28"/>
+          <w:szCs w:val="28"/>
+        </w:rPr>
+        <w:t>(вправо)</w:t>
+      </w:r>
+    </w:p>
+    <w:p>
+      <w:pPr>
+        <w:rPr>
+          <w:sz w:val="28"/>
+          <w:szCs w:val="28"/>
+        </w:rPr>
+      </w:pPr>
+      <w:r>
+        <w:rPr>
+          <w:sz w:val="28"/>
+          <w:szCs w:val="28"/>
+        </w:rPr>
+        <w:t>Сегодня мы рады представить вам результат на</w:t>
+      </w:r>
+      <w:r>
+        <w:rPr>
+          <w:sz w:val="28"/>
+          <w:szCs w:val="28"/>
+        </w:rPr>
+        <w:t>шей командной работы, над которым</w:t>
+      </w:r>
+      <w:r>
+        <w:rPr>
+          <w:sz w:val="28"/>
+          <w:szCs w:val="28"/>
+        </w:rPr>
+        <w:t xml:space="preserve"> мы усердно трудились в течение 4 спринтов. </w:t>
+      </w:r>
+      <w:r>
+        <w:rPr>
+          <w:sz w:val="28"/>
+          <w:szCs w:val="28"/>
+        </w:rPr>
+        <w:t xml:space="preserve">Наша цель заключалась в создании удобного веб-приложения, способного обеспечить отличный пользовательский опыт для клиентов нашего магазина одежды. </w:t>
+      </w:r>
+      <w:r>
+        <w:rPr>
+          <w:sz w:val="28"/>
+          <w:szCs w:val="28"/>
+        </w:rPr>
+        <w:t>Итак, мы предлагаем погрузимся в мир нашего приложения и расскажем вам о его ключевых особенностях.</w:t>
+      </w:r>
+    </w:p>
+    <w:p>
+      <w:pPr>
+        <w:rPr>
+          <w:b/>
+          <w:sz w:val="28"/>
+          <w:szCs w:val="28"/>
+        </w:rPr>
+      </w:pPr>
+      <w:r>
+        <w:rPr>
+          <w:b/>
+          <w:sz w:val="28"/>
+          <w:szCs w:val="28"/>
+        </w:rPr>
+        <w:t>(вправо)</w:t>
+      </w:r>
+    </w:p>
+    <w:p>
+      <w:pPr>
+        <w:rPr>
+          <w:sz w:val="28"/>
+          <w:szCs w:val="28"/>
+        </w:rPr>
+      </w:pPr>
+      <w:r>
+        <w:rPr>
+          <w:sz w:val="28"/>
+          <w:szCs w:val="28"/>
+        </w:rPr>
+        <w:t>Наш проект начался с настройки репозитория.</w:t>
+      </w:r>
+    </w:p>
+    <w:p>
+      <w:pPr>
+        <w:rPr>
+          <w:sz w:val="28"/>
+          <w:szCs w:val="28"/>
+        </w:rPr>
+      </w:pPr>
+      <w:r>
+        <w:rPr>
+          <w:sz w:val="28"/>
+          <w:szCs w:val="28"/>
+        </w:rPr>
+        <w:t>(вниз)</w:t>
+      </w:r>
+    </w:p>
+    <w:p>
+      <w:pPr>
+        <w:rPr>
+          <w:sz w:val="28"/>
+          <w:szCs w:val="28"/>
+        </w:rPr>
+      </w:pPr>
+      <w:r>
+        <w:rPr>
+          <w:sz w:val="28"/>
+          <w:szCs w:val="28"/>
+        </w:rPr>
+        <w:t xml:space="preserve"> Мы пригласили всех участников и ментора в качестве </w:t>
+      </w:r>
+      <w:proofErr w:type="spellStart"/>
+      <w:r>
+        <w:rPr>
+          <w:sz w:val="28"/>
+          <w:szCs w:val="28"/>
+        </w:rPr>
+        <w:t>контрибьютеров</w:t>
+      </w:r>
+      <w:proofErr w:type="spellEnd"/>
+      <w:r>
+        <w:rPr>
+          <w:sz w:val="28"/>
+          <w:szCs w:val="28"/>
+        </w:rPr>
+        <w:t>, обеспечивая открыты</w:t>
+      </w:r>
+      <w:r>
+        <w:rPr>
+          <w:sz w:val="28"/>
+          <w:szCs w:val="28"/>
+        </w:rPr>
+        <w:t xml:space="preserve">й и прозрачный </w:t>
+      </w:r>
+      <w:r>
+        <w:rPr>
+          <w:sz w:val="28"/>
+          <w:szCs w:val="28"/>
+        </w:rPr>
+        <w:t>процесс совместной работы.</w:t>
+      </w:r>
+    </w:p>
+    <w:p>
+      <w:pPr>
+        <w:rPr>
+          <w:b/>
+          <w:sz w:val="28"/>
+          <w:szCs w:val="28"/>
+        </w:rPr>
+      </w:pPr>
+      <w:r>
+        <w:rPr>
+          <w:b/>
+          <w:sz w:val="28"/>
+          <w:szCs w:val="28"/>
+        </w:rPr>
+        <w:t>(вправо)</w:t>
+      </w:r>
+    </w:p>
+    <w:p>
+      <w:pPr>
+        <w:rPr>
+          <w:sz w:val="28"/>
+          <w:szCs w:val="28"/>
+        </w:rPr>
+      </w:pPr>
+      <w:r>
+        <w:rPr>
+          <w:sz w:val="28"/>
+          <w:szCs w:val="28"/>
+        </w:rPr>
+        <w:t>Главной целью первого спринта оказалось узнавание личных особенностей каждого из участников команды, поиск наиболее удобных способов дальнейшего взаимодействия друг с другом для совместной разработки нашего приложения.</w:t>
+      </w:r>
+    </w:p>
+    <w:p>
+      <w:pPr>
+        <w:rPr>
+          <w:sz w:val="28"/>
+          <w:szCs w:val="28"/>
+        </w:rPr>
+      </w:pPr>
+      <w:r>
+        <w:rPr>
+          <w:sz w:val="28"/>
+          <w:szCs w:val="28"/>
+        </w:rPr>
+        <w:t>Кроме того, в</w:t>
+      </w:r>
+      <w:r>
+        <w:rPr>
+          <w:sz w:val="28"/>
+          <w:szCs w:val="28"/>
+        </w:rPr>
+        <w:t xml:space="preserve"> первом спринте, </w:t>
+      </w:r>
+      <w:r>
+        <w:rPr>
+          <w:sz w:val="28"/>
+          <w:szCs w:val="28"/>
+        </w:rPr>
+        <w:t xml:space="preserve">каждый из нас впервые пробовал выполнять какие-либо задачи </w:t>
+      </w:r>
+      <w:r>
+        <w:rPr>
+          <w:sz w:val="28"/>
+          <w:szCs w:val="28"/>
+        </w:rPr>
+        <w:t>в команде с другими разработчиками,</w:t>
+      </w:r>
+      <w:r>
+        <w:rPr>
+          <w:sz w:val="28"/>
+          <w:szCs w:val="28"/>
+        </w:rPr>
+        <w:t xml:space="preserve"> и</w:t>
+      </w:r>
+      <w:r>
+        <w:rPr>
+          <w:sz w:val="28"/>
+          <w:szCs w:val="28"/>
+        </w:rPr>
+        <w:t xml:space="preserve"> мы</w:t>
+      </w:r>
+      <w:r>
+        <w:rPr>
+          <w:sz w:val="28"/>
+          <w:szCs w:val="28"/>
+        </w:rPr>
         <w:t xml:space="preserve"> </w:t>
       </w:r>
       <w:r>
-        <w:t>3 прекрасные девушки: Ира, Маша, Алина.</w:t>
-      </w:r>
-      <w:r>
+        <w:rPr>
+          <w:sz w:val="28"/>
+          <w:szCs w:val="28"/>
+        </w:rPr>
+        <w:t xml:space="preserve">успешно </w:t>
+      </w:r>
+      <w:r>
+        <w:rPr>
+          <w:sz w:val="28"/>
+          <w:szCs w:val="28"/>
+        </w:rPr>
+        <w:t>справились</w:t>
+      </w:r>
+      <w:r>
+        <w:rPr>
+          <w:sz w:val="28"/>
+          <w:szCs w:val="28"/>
+        </w:rPr>
+        <w:t>:</w:t>
+      </w:r>
+    </w:p>
+    <w:p>
+      <w:pPr>
+        <w:rPr>
+          <w:sz w:val="28"/>
+          <w:szCs w:val="28"/>
+        </w:rPr>
+      </w:pPr>
+      <w:r>
+        <w:rPr>
+          <w:sz w:val="28"/>
+          <w:szCs w:val="28"/>
+        </w:rPr>
+        <w:t>(вниз)</w:t>
+      </w:r>
+    </w:p>
+    <w:p>
+      <w:pPr>
+        <w:rPr>
+          <w:sz w:val="28"/>
+          <w:szCs w:val="28"/>
+        </w:rPr>
+      </w:pPr>
+      <w:r>
+        <w:rPr>
+          <w:sz w:val="28"/>
+          <w:szCs w:val="28"/>
+        </w:rPr>
+        <w:t>В начале мы создали управляемую доску задач для первого спринта, где каждый мог видеть все задачи и на какой стадии выполнения они находятся.</w:t>
+      </w:r>
+    </w:p>
+    <w:p>
+      <w:pPr>
+        <w:rPr>
+          <w:sz w:val="28"/>
+          <w:szCs w:val="28"/>
+        </w:rPr>
+      </w:pPr>
+      <w:r>
+        <w:rPr>
+          <w:sz w:val="28"/>
+          <w:szCs w:val="28"/>
+        </w:rPr>
         <w:t xml:space="preserve"> </w:t>
       </w:r>
+      <w:r>
+        <w:rPr>
+          <w:sz w:val="28"/>
+          <w:szCs w:val="28"/>
+          <w:lang w:val="en-US"/>
+        </w:rPr>
+        <w:t>(</w:t>
+      </w:r>
+      <w:r>
+        <w:rPr>
+          <w:sz w:val="28"/>
+          <w:szCs w:val="28"/>
+        </w:rPr>
+        <w:t>вниз)</w:t>
+      </w:r>
+    </w:p>
+    <w:p>
+      <w:pPr>
+        <w:rPr>
+          <w:sz w:val="28"/>
+          <w:szCs w:val="28"/>
+        </w:rPr>
+      </w:pPr>
+      <w:r>
+        <w:rPr>
+          <w:sz w:val="28"/>
+          <w:szCs w:val="28"/>
+        </w:rPr>
+        <w:t xml:space="preserve">Настроили </w:t>
+      </w:r>
+      <w:proofErr w:type="spellStart"/>
+      <w:r>
+        <w:rPr>
+          <w:sz w:val="28"/>
+          <w:szCs w:val="28"/>
+        </w:rPr>
+        <w:t>репозиторий</w:t>
+      </w:r>
+      <w:proofErr w:type="spellEnd"/>
+      <w:r>
+        <w:rPr>
+          <w:sz w:val="28"/>
+          <w:szCs w:val="28"/>
+        </w:rPr>
+        <w:t>, включая README</w:t>
+      </w:r>
+      <w:proofErr w:type="gramStart"/>
+      <w:r>
+        <w:rPr>
+          <w:sz w:val="28"/>
+          <w:szCs w:val="28"/>
+        </w:rPr>
+        <w:t>, .</w:t>
+      </w:r>
+      <w:proofErr w:type="spellStart"/>
+      <w:r>
+        <w:rPr>
+          <w:sz w:val="28"/>
+          <w:szCs w:val="28"/>
+        </w:rPr>
+        <w:t>gitignore</w:t>
+      </w:r>
+      <w:proofErr w:type="spellEnd"/>
+      <w:proofErr w:type="gramEnd"/>
+      <w:r>
+        <w:rPr>
+          <w:sz w:val="28"/>
+          <w:szCs w:val="28"/>
+        </w:rPr>
+        <w:t xml:space="preserve"> и необходимые зависимости.</w:t>
+      </w:r>
+      <w:r>
+        <w:rPr>
+          <w:sz w:val="28"/>
+          <w:szCs w:val="28"/>
+        </w:rPr>
+        <w:t xml:space="preserve"> Настроили окружение разработки с инструментами, такими как </w:t>
+      </w:r>
+      <w:proofErr w:type="spellStart"/>
+      <w:r>
+        <w:rPr>
+          <w:sz w:val="28"/>
+          <w:szCs w:val="28"/>
+        </w:rPr>
+        <w:t>TypeScript</w:t>
+      </w:r>
+      <w:proofErr w:type="spellEnd"/>
+      <w:r>
+        <w:rPr>
+          <w:sz w:val="28"/>
+          <w:szCs w:val="28"/>
+        </w:rPr>
+        <w:t xml:space="preserve">, </w:t>
+      </w:r>
+      <w:proofErr w:type="spellStart"/>
+      <w:r>
+        <w:rPr>
+          <w:sz w:val="28"/>
+          <w:szCs w:val="28"/>
+        </w:rPr>
+        <w:t>ESLint</w:t>
+      </w:r>
+      <w:proofErr w:type="spellEnd"/>
+      <w:r>
+        <w:rPr>
+          <w:sz w:val="28"/>
+          <w:szCs w:val="28"/>
+        </w:rPr>
+        <w:t xml:space="preserve">, </w:t>
+      </w:r>
+      <w:proofErr w:type="spellStart"/>
+      <w:r>
+        <w:rPr>
+          <w:sz w:val="28"/>
+          <w:szCs w:val="28"/>
+        </w:rPr>
+        <w:t>Prettier</w:t>
+      </w:r>
+      <w:proofErr w:type="spellEnd"/>
+      <w:r>
+        <w:rPr>
+          <w:sz w:val="28"/>
+          <w:szCs w:val="28"/>
+        </w:rPr>
+        <w:t>.</w:t>
+      </w:r>
+      <w:r>
+        <w:rPr>
+          <w:sz w:val="28"/>
+          <w:szCs w:val="28"/>
+        </w:rPr>
+        <w:t xml:space="preserve"> </w:t>
+      </w:r>
+    </w:p>
+    <w:p>
+      <w:pPr>
+        <w:rPr>
+          <w:sz w:val="28"/>
+          <w:szCs w:val="28"/>
+        </w:rPr>
+      </w:pPr>
+      <w:r>
+        <w:rPr>
+          <w:sz w:val="28"/>
+          <w:szCs w:val="28"/>
+        </w:rPr>
+        <w:t>(вниз)</w:t>
+      </w:r>
+    </w:p>
+    <w:p>
+      <w:pPr>
+        <w:rPr>
+          <w:sz w:val="28"/>
+          <w:szCs w:val="28"/>
+        </w:rPr>
+      </w:pPr>
+      <w:r>
+        <w:rPr>
+          <w:sz w:val="28"/>
+          <w:szCs w:val="28"/>
+        </w:rPr>
+        <w:lastRenderedPageBreak/>
+        <w:t>Создали скрипты для проверки кода, форматирования и запуска тестов.</w:t>
+      </w:r>
+    </w:p>
+    <w:p>
+      <w:pPr>
+        <w:rPr>
+          <w:sz w:val="28"/>
+          <w:szCs w:val="28"/>
+        </w:rPr>
+      </w:pPr>
+      <w:r>
+        <w:rPr>
+          <w:sz w:val="28"/>
+          <w:szCs w:val="28"/>
+        </w:rPr>
+        <w:t>(вниз)</w:t>
+      </w:r>
+    </w:p>
+    <w:p>
+      <w:pPr>
+        <w:rPr>
+          <w:sz w:val="28"/>
+          <w:szCs w:val="28"/>
+        </w:rPr>
+      </w:pPr>
+      <w:r>
+        <w:rPr>
+          <w:sz w:val="28"/>
+          <w:szCs w:val="28"/>
+        </w:rPr>
+        <w:t xml:space="preserve">Подготовили подробное README </w:t>
+      </w:r>
+      <w:r>
+        <w:rPr>
+          <w:sz w:val="28"/>
+          <w:szCs w:val="28"/>
+        </w:rPr>
+        <w:t xml:space="preserve">файл </w:t>
+      </w:r>
+      <w:r>
+        <w:rPr>
+          <w:sz w:val="28"/>
+          <w:szCs w:val="28"/>
+        </w:rPr>
+        <w:t>с инструкциями по запуску проекта.</w:t>
+      </w:r>
+    </w:p>
+    <w:p>
+      <w:pPr>
+        <w:rPr>
+          <w:sz w:val="28"/>
+          <w:szCs w:val="28"/>
+        </w:rPr>
+      </w:pPr>
+      <w:r>
+        <w:rPr>
+          <w:sz w:val="28"/>
+          <w:szCs w:val="28"/>
+        </w:rPr>
+        <w:t>(вниз)</w:t>
+      </w:r>
+    </w:p>
+    <w:p>
+      <w:pPr>
+        <w:rPr>
+          <w:sz w:val="28"/>
+          <w:szCs w:val="28"/>
+        </w:rPr>
+      </w:pPr>
+      <w:r>
+        <w:rPr>
+          <w:sz w:val="28"/>
+          <w:szCs w:val="28"/>
+        </w:rPr>
+        <w:t>В процессе настройки репозитория все члены команды вносили свои коррективы. Когда работа была сделана мы предоставили ее на проверку нашему ментору. После исправления его правок – работа была полноценно выполнена.</w:t>
+      </w:r>
+    </w:p>
+    <w:p>
+      <w:pPr>
+        <w:rPr>
+          <w:sz w:val="28"/>
+          <w:szCs w:val="28"/>
+        </w:rPr>
+      </w:pPr>
+      <w:r>
+        <w:rPr>
+          <w:sz w:val="28"/>
+          <w:szCs w:val="28"/>
+        </w:rPr>
+        <w:t>(вниз)</w:t>
+      </w:r>
+    </w:p>
+    <w:p>
+      <w:pPr>
+        <w:rPr>
+          <w:sz w:val="28"/>
+          <w:szCs w:val="28"/>
+        </w:rPr>
+      </w:pPr>
+      <w:r>
+        <w:rPr>
+          <w:sz w:val="28"/>
+          <w:szCs w:val="28"/>
+        </w:rPr>
+        <w:t>И самое главное – договорились о правилах взаимодействия друг с другом: о том, как делим задачи, как будем держать друг друга в курсе о прогрессе, что делать в случае, если что-то не получается и так далее.</w:t>
+      </w:r>
     </w:p>
     <w:p>
       <w:pPr>
         <w:rPr>
           <w:b/>
+          <w:sz w:val="28"/>
+          <w:szCs w:val="28"/>
         </w:rPr>
       </w:pPr>
       <w:r>
         <w:rPr>
           <w:b/>
-        </w:rPr>
-        <w:t>(</w:t>
-      </w:r>
-      <w:r>
+          <w:sz w:val="28"/>
+          <w:szCs w:val="28"/>
+        </w:rPr>
+        <w:t>(вправо)</w:t>
+      </w:r>
+    </w:p>
+    <w:p>
+      <w:pPr>
+        <w:rPr>
+          <w:sz w:val="28"/>
+          <w:szCs w:val="28"/>
+        </w:rPr>
+      </w:pPr>
+      <w:r>
+        <w:rPr>
+          <w:sz w:val="28"/>
+          <w:szCs w:val="28"/>
+        </w:rPr>
+        <w:t xml:space="preserve">Во втором спринте, мы сфокусировались на реализации страниц входа, регистрации и главной страницы. </w:t>
+      </w:r>
+    </w:p>
+    <w:p>
+      <w:pPr>
+        <w:rPr>
+          <w:sz w:val="28"/>
+          <w:szCs w:val="28"/>
+        </w:rPr>
+      </w:pPr>
+      <w:r>
+        <w:rPr>
+          <w:sz w:val="28"/>
+          <w:szCs w:val="28"/>
+        </w:rPr>
+        <w:t>(вниз)</w:t>
+      </w:r>
+    </w:p>
+    <w:p>
+      <w:pPr>
+        <w:rPr>
+          <w:sz w:val="28"/>
+          <w:szCs w:val="28"/>
+        </w:rPr>
+      </w:pPr>
+      <w:r>
+        <w:rPr>
+          <w:sz w:val="28"/>
+          <w:szCs w:val="28"/>
+        </w:rPr>
+        <w:t>В начале спринта мы разбили основные задачи между собой и преступили к реализации.</w:t>
+      </w:r>
+      <w:r>
+        <w:rPr>
+          <w:sz w:val="28"/>
+          <w:szCs w:val="28"/>
+        </w:rPr>
+        <w:t xml:space="preserve"> За каждым участником были закреплены определенные задачи.</w:t>
+      </w:r>
+      <w:r>
+        <w:rPr>
+          <w:sz w:val="28"/>
+          <w:szCs w:val="28"/>
+        </w:rPr>
+        <w:t xml:space="preserve"> </w:t>
+      </w:r>
+      <w:r>
+        <w:rPr>
+          <w:sz w:val="28"/>
+          <w:szCs w:val="28"/>
+        </w:rPr>
+        <w:t xml:space="preserve">В середине спринта мы созвонились, чтобы обсудить прогресс и сделать промежуточную сборку. </w:t>
+      </w:r>
+    </w:p>
+    <w:p>
+      <w:pPr>
+        <w:rPr>
+          <w:sz w:val="28"/>
+          <w:szCs w:val="28"/>
+        </w:rPr>
+      </w:pPr>
+      <w:r>
+        <w:rPr>
+          <w:sz w:val="28"/>
+          <w:szCs w:val="28"/>
+        </w:rPr>
+        <w:t>(вниз)</w:t>
+      </w:r>
+    </w:p>
+    <w:p>
+      <w:pPr>
+        <w:rPr>
+          <w:sz w:val="28"/>
+          <w:szCs w:val="28"/>
+        </w:rPr>
+      </w:pPr>
+      <w:r>
+        <w:rPr>
+          <w:sz w:val="28"/>
+          <w:szCs w:val="28"/>
+        </w:rPr>
+        <w:t xml:space="preserve">В ходе </w:t>
+      </w:r>
+      <w:proofErr w:type="spellStart"/>
+      <w:r>
+        <w:rPr>
+          <w:sz w:val="28"/>
+          <w:szCs w:val="28"/>
+        </w:rPr>
+        <w:t>cross-check</w:t>
+      </w:r>
+      <w:proofErr w:type="spellEnd"/>
+      <w:r>
+        <w:rPr>
+          <w:sz w:val="28"/>
+          <w:szCs w:val="28"/>
+        </w:rPr>
+        <w:t xml:space="preserve">, оказалось, что у нас есть некоторые проблемы, связанные с </w:t>
+      </w:r>
+      <w:proofErr w:type="spellStart"/>
+      <w:r>
+        <w:rPr>
+          <w:sz w:val="28"/>
+          <w:szCs w:val="28"/>
+        </w:rPr>
+        <w:t>роутингом</w:t>
+      </w:r>
+      <w:proofErr w:type="spellEnd"/>
+      <w:r>
+        <w:rPr>
+          <w:sz w:val="28"/>
+          <w:szCs w:val="28"/>
+        </w:rPr>
+        <w:t xml:space="preserve"> и сохранением </w:t>
+      </w:r>
+      <w:proofErr w:type="spellStart"/>
+      <w:r>
+        <w:rPr>
+          <w:sz w:val="28"/>
+          <w:szCs w:val="28"/>
+        </w:rPr>
+        <w:t>токена</w:t>
+      </w:r>
+      <w:proofErr w:type="spellEnd"/>
+      <w:r>
+        <w:rPr>
+          <w:sz w:val="28"/>
+          <w:szCs w:val="28"/>
+        </w:rPr>
+        <w:t xml:space="preserve">, </w:t>
+      </w:r>
+    </w:p>
+    <w:p>
+      <w:pPr>
+        <w:rPr>
+          <w:sz w:val="28"/>
+          <w:szCs w:val="28"/>
+        </w:rPr>
+      </w:pPr>
+      <w:r>
+        <w:rPr>
+          <w:sz w:val="28"/>
+          <w:szCs w:val="28"/>
+        </w:rPr>
+        <w:t>(вниз)</w:t>
+      </w:r>
+    </w:p>
+    <w:p>
+      <w:pPr>
+        <w:rPr>
+          <w:sz w:val="28"/>
+          <w:szCs w:val="28"/>
+        </w:rPr>
+      </w:pPr>
+      <w:r>
+        <w:rPr>
+          <w:sz w:val="28"/>
+          <w:szCs w:val="28"/>
+        </w:rPr>
+        <w:t xml:space="preserve">мы учли обратную связь, и </w:t>
+      </w:r>
+      <w:r>
+        <w:rPr>
+          <w:sz w:val="28"/>
+          <w:szCs w:val="28"/>
+        </w:rPr>
+        <w:t xml:space="preserve">во время проведения </w:t>
+      </w:r>
+      <w:proofErr w:type="spellStart"/>
+      <w:r>
+        <w:rPr>
+          <w:sz w:val="28"/>
+          <w:szCs w:val="28"/>
+        </w:rPr>
+        <w:t>кроссчек</w:t>
+      </w:r>
+      <w:proofErr w:type="spellEnd"/>
+      <w:r>
+        <w:rPr>
+          <w:sz w:val="28"/>
+          <w:szCs w:val="28"/>
+        </w:rPr>
+        <w:t xml:space="preserve"> проверки </w:t>
+      </w:r>
+      <w:r>
+        <w:rPr>
+          <w:sz w:val="28"/>
+          <w:szCs w:val="28"/>
+        </w:rPr>
+        <w:t>внесли соответствующие улучшения.</w:t>
+      </w:r>
+    </w:p>
+    <w:p>
+      <w:pPr>
         <w:rPr>
           <w:b/>
-        </w:rPr>
-        <w:t>вправо)</w:t>
-      </w:r>
-    </w:p>
-    <w:p>
-      <w:r>
-        <w:t xml:space="preserve">Сегодня мы </w:t>
-      </w:r>
-      <w:r>
-        <w:t xml:space="preserve">рады представить вам результат </w:t>
-      </w:r>
-      <w:r>
-        <w:t>на</w:t>
-      </w:r>
-      <w:r>
-        <w:t>шей командной работы, над которым</w:t>
-      </w:r>
-      <w:r>
-        <w:t xml:space="preserve"> мы усердно трудились в течение </w:t>
-      </w:r>
-      <w:r>
-        <w:t>4</w:t>
-      </w:r>
-      <w:r>
-        <w:t xml:space="preserve"> спринтов. </w:t>
-      </w:r>
-      <w:r>
-        <w:t xml:space="preserve">Наша цель заключалась в создании </w:t>
-      </w:r>
-      <w:r>
-        <w:t>удобного</w:t>
-      </w:r>
-      <w:r>
-        <w:t xml:space="preserve"> веб-приложения, способного обеспечить отл</w:t>
-      </w:r>
-      <w:r>
-        <w:t>ичный пользовательский опыт для клиентов нашего магазина одежды</w:t>
-      </w:r>
-      <w:r>
-        <w:t xml:space="preserve">. </w:t>
-      </w:r>
-      <w:r>
-        <w:t>Итак, мы предлагаем</w:t>
-      </w:r>
-      <w:r>
-        <w:t xml:space="preserve"> погрузимся в мир нашего приложения и расскажем вам о его ключевых особенностях.</w:t>
-      </w:r>
-    </w:p>
-    <w:p>
-      <w:pPr>
+          <w:sz w:val="28"/>
+          <w:szCs w:val="28"/>
+        </w:rPr>
+      </w:pPr>
+      <w:r>
         <w:rPr>
           <w:b/>
-        </w:rPr>
-      </w:pPr>
-      <w:r>
+          <w:sz w:val="28"/>
+          <w:szCs w:val="28"/>
+        </w:rPr>
+        <w:t>(вправо)</w:t>
+      </w:r>
+    </w:p>
+    <w:p>
+      <w:pPr>
+        <w:rPr>
+          <w:sz w:val="28"/>
+          <w:szCs w:val="28"/>
+        </w:rPr>
+      </w:pPr>
+      <w:r>
+        <w:rPr>
+          <w:sz w:val="28"/>
+          <w:szCs w:val="28"/>
+        </w:rPr>
+        <w:t xml:space="preserve">Трудности, возникшие во втором </w:t>
+      </w:r>
+      <w:proofErr w:type="gramStart"/>
+      <w:r>
+        <w:rPr>
+          <w:sz w:val="28"/>
+          <w:szCs w:val="28"/>
+        </w:rPr>
+        <w:t>спринте</w:t>
+      </w:r>
+      <w:proofErr w:type="gramEnd"/>
+      <w:r>
+        <w:rPr>
+          <w:sz w:val="28"/>
+          <w:szCs w:val="28"/>
+        </w:rPr>
+        <w:t xml:space="preserve"> вывели</w:t>
+      </w:r>
+      <w:r>
+        <w:rPr>
+          <w:sz w:val="28"/>
+          <w:szCs w:val="28"/>
+        </w:rPr>
+        <w:t xml:space="preserve"> </w:t>
+      </w:r>
+      <w:r>
+        <w:rPr>
+          <w:sz w:val="28"/>
+          <w:szCs w:val="28"/>
+        </w:rPr>
+        <w:t xml:space="preserve">наше взаимодействие на новый уровень: мы научились </w:t>
+      </w:r>
+      <w:r>
+        <w:rPr>
+          <w:sz w:val="28"/>
+          <w:szCs w:val="28"/>
+        </w:rPr>
+        <w:t xml:space="preserve">вместе решать проблемы, </w:t>
+      </w:r>
+      <w:r>
+        <w:rPr>
+          <w:sz w:val="28"/>
+          <w:szCs w:val="28"/>
+        </w:rPr>
+        <w:t xml:space="preserve">доверять друг другу, делегировать задачи и наше взаимодействие стало более плодотворным и устойчивым. </w:t>
+      </w:r>
+      <w:r>
+        <w:rPr>
+          <w:sz w:val="28"/>
+          <w:szCs w:val="28"/>
+          <w:highlight w:val="yellow"/>
+        </w:rPr>
+        <w:t>Мы списывались каждый</w:t>
+      </w:r>
+      <w:r>
+        <w:rPr>
+          <w:sz w:val="28"/>
+          <w:szCs w:val="28"/>
+          <w:highlight w:val="yellow"/>
+        </w:rPr>
+        <w:t xml:space="preserve"> день</w:t>
+      </w:r>
+      <w:r>
+        <w:rPr>
+          <w:sz w:val="28"/>
+          <w:szCs w:val="28"/>
+          <w:highlight w:val="yellow"/>
+        </w:rPr>
+        <w:t>,</w:t>
+      </w:r>
+      <w:r>
+        <w:rPr>
+          <w:sz w:val="28"/>
+          <w:szCs w:val="28"/>
+          <w:highlight w:val="yellow"/>
+        </w:rPr>
+        <w:t xml:space="preserve"> если в процессе нашей работы требовалось более тесное взаимодействие, то мы </w:t>
+      </w:r>
+      <w:r>
+        <w:rPr>
+          <w:sz w:val="28"/>
+          <w:szCs w:val="28"/>
+          <w:highlight w:val="yellow"/>
+        </w:rPr>
+        <w:lastRenderedPageBreak/>
+        <w:t>созванивались подвое, чтобы решить те или иные мелкие вопросы. Если возникали более глобальные вопросы, то мы назначали внеплановый митинг.</w:t>
+      </w:r>
+    </w:p>
+    <w:p>
+      <w:pPr>
+        <w:rPr>
+          <w:sz w:val="28"/>
+          <w:szCs w:val="28"/>
+        </w:rPr>
+      </w:pPr>
+      <w:r>
+        <w:rPr>
+          <w:sz w:val="28"/>
+          <w:szCs w:val="28"/>
+        </w:rPr>
+        <w:t>(вниз)</w:t>
+      </w:r>
+    </w:p>
+    <w:p>
+      <w:pPr>
+        <w:rPr>
+          <w:sz w:val="28"/>
+          <w:szCs w:val="28"/>
+        </w:rPr>
+      </w:pPr>
+      <w:r>
+        <w:rPr>
+          <w:sz w:val="28"/>
+          <w:szCs w:val="28"/>
+        </w:rPr>
+        <w:t xml:space="preserve">На </w:t>
+      </w:r>
+      <w:r>
+        <w:rPr>
+          <w:sz w:val="28"/>
+          <w:szCs w:val="28"/>
+        </w:rPr>
+        <w:t xml:space="preserve">третьем спринте, мы углубились в реализацию страницы каталога продуктов, страницы детального описания продукта и страницы профиля пользователя. </w:t>
+      </w:r>
+      <w:r>
+        <w:rPr>
+          <w:sz w:val="28"/>
+          <w:szCs w:val="28"/>
+        </w:rPr>
+        <w:t>За каждым участником команды была закреплена своя страничка и все связанные с ней задачи.</w:t>
+      </w:r>
+    </w:p>
+    <w:p>
+      <w:pPr>
+        <w:rPr>
+          <w:sz w:val="28"/>
+          <w:szCs w:val="28"/>
+        </w:rPr>
+      </w:pPr>
+      <w:r>
+        <w:rPr>
+          <w:sz w:val="28"/>
+          <w:szCs w:val="28"/>
+        </w:rPr>
+        <w:t>(вниз)</w:t>
+      </w:r>
+    </w:p>
+    <w:p>
+      <w:pPr>
+        <w:rPr>
+          <w:sz w:val="28"/>
+          <w:szCs w:val="28"/>
+        </w:rPr>
+      </w:pPr>
+      <w:r>
+        <w:rPr>
+          <w:sz w:val="28"/>
+          <w:szCs w:val="28"/>
+        </w:rPr>
+        <w:t xml:space="preserve">В третьем спринте основная сложность была в нехватке времени, </w:t>
+      </w:r>
+    </w:p>
+    <w:p>
+      <w:pPr>
+        <w:rPr>
+          <w:sz w:val="28"/>
+          <w:szCs w:val="28"/>
+        </w:rPr>
+      </w:pPr>
+      <w:r>
+        <w:rPr>
+          <w:sz w:val="28"/>
+          <w:szCs w:val="28"/>
+        </w:rPr>
+        <w:t>(вниз)</w:t>
+      </w:r>
+    </w:p>
+    <w:p>
+      <w:pPr>
+        <w:rPr>
+          <w:sz w:val="28"/>
+          <w:szCs w:val="28"/>
+        </w:rPr>
+      </w:pPr>
+      <w:r>
+        <w:rPr>
+          <w:sz w:val="28"/>
+          <w:szCs w:val="28"/>
+        </w:rPr>
+        <w:t xml:space="preserve">так как часть спринта </w:t>
+      </w:r>
+      <w:proofErr w:type="gramStart"/>
+      <w:r>
+        <w:rPr>
+          <w:sz w:val="28"/>
+          <w:szCs w:val="28"/>
+        </w:rPr>
+        <w:t>во время</w:t>
+      </w:r>
+      <w:proofErr w:type="gramEnd"/>
+      <w:r>
+        <w:rPr>
+          <w:sz w:val="28"/>
+          <w:szCs w:val="28"/>
+        </w:rPr>
+        <w:t xml:space="preserve"> </w:t>
+      </w:r>
+      <w:proofErr w:type="spellStart"/>
+      <w:r>
+        <w:rPr>
+          <w:sz w:val="28"/>
+          <w:szCs w:val="28"/>
+        </w:rPr>
+        <w:t>кроссчек</w:t>
+      </w:r>
+      <w:proofErr w:type="spellEnd"/>
+      <w:r>
+        <w:rPr>
+          <w:sz w:val="28"/>
+          <w:szCs w:val="28"/>
+        </w:rPr>
+        <w:t xml:space="preserve"> проверки ушла на исправление задач второго спринта, еще часть на подготовку к итоговому техническому интервью. Но не смотря это, мы успешно справились.</w:t>
+      </w:r>
+    </w:p>
+    <w:p>
+      <w:pPr>
         <w:rPr>
           <w:b/>
+          <w:sz w:val="28"/>
+          <w:szCs w:val="28"/>
+        </w:rPr>
+      </w:pPr>
+      <w:r>
+        <w:rPr>
+          <w:b/>
+          <w:sz w:val="28"/>
+          <w:szCs w:val="28"/>
         </w:rPr>
         <w:t>(вправо)</w:t>
       </w:r>
     </w:p>
     <w:p>
-      <w:r>
-        <w:t>Наш проект начался с настройки репозитория.</w:t>
-      </w:r>
-    </w:p>
-    <w:p>
-      <w:r>
-        <w:t>(</w:t>
-      </w:r>
-      <w:r>
-        <w:t>вниз)</w:t>
-      </w:r>
-    </w:p>
-    <w:p>
-      <w:r>
-        <w:t xml:space="preserve"> Мы пригласили всех участников и ментора в качестве </w:t>
-      </w:r>
-      <w:proofErr w:type="spellStart"/>
-      <w:r>
-        <w:t>контрибьютеров</w:t>
-      </w:r>
-      <w:proofErr w:type="spellEnd"/>
-      <w:r>
-        <w:t>, обеспечивая открыты</w:t>
-      </w:r>
-      <w:r>
-        <w:t xml:space="preserve">й и прозрачный </w:t>
-      </w:r>
-      <w:r>
-        <w:t>процесс совместной работы.</w:t>
-      </w:r>
-    </w:p>
-    <w:p>
-      <w:pPr>
-        <w:rPr>
-          <w:b/>
-        </w:rPr>
-      </w:pPr>
-      <w:r>
-        <w:rPr>
-          <w:b/>
-        </w:rPr>
-        <w:t>(вправо)</w:t>
-      </w:r>
-    </w:p>
-    <w:p>
-      <w:r>
-        <w:t>Главной целью первого спринта оказалось узнавание личных особенностей каждого из участников команды, поиск наиболее удобных способов дальнейшего взаимодействия друг с другом для совместной разработки нашего приложения.</w:t>
-      </w:r>
-    </w:p>
-    <w:p>
-      <w:r>
-        <w:t>Кроме того, в</w:t>
-      </w:r>
-      <w:r>
-        <w:t xml:space="preserve"> первом спринте, </w:t>
-      </w:r>
-      <w:r>
-        <w:t xml:space="preserve">каждый из нас впервые пробовал выполнять какие-либо задачи </w:t>
-      </w:r>
-      <w:r>
-        <w:t>в команде</w:t>
-      </w:r>
-      <w:r>
+      <w:pPr>
+        <w:rPr>
+          <w:sz w:val="28"/>
+          <w:szCs w:val="28"/>
+        </w:rPr>
+      </w:pPr>
+      <w:r>
+        <w:rPr>
+          <w:sz w:val="28"/>
+          <w:szCs w:val="28"/>
+        </w:rPr>
+        <w:t>И, наконец, четвертый спринт. Он дался нам легче, чем все предыдущие</w:t>
+      </w:r>
+      <w:r>
+        <w:rPr>
+          <w:sz w:val="28"/>
+          <w:szCs w:val="28"/>
+        </w:rPr>
+        <w:t xml:space="preserve">, так как мы уже знали, как работать с документацией и друг с другом. </w:t>
+      </w:r>
+    </w:p>
+    <w:p>
+      <w:pPr>
+        <w:rPr>
+          <w:sz w:val="28"/>
+          <w:szCs w:val="28"/>
+        </w:rPr>
+      </w:pPr>
+      <w:r>
+        <w:rPr>
+          <w:sz w:val="28"/>
+          <w:szCs w:val="28"/>
+        </w:rPr>
+        <w:t>(вниз)</w:t>
+      </w:r>
+    </w:p>
+    <w:p>
+      <w:pPr>
+        <w:rPr>
+          <w:sz w:val="28"/>
+          <w:szCs w:val="28"/>
+        </w:rPr>
+      </w:pPr>
+      <w:r>
+        <w:rPr>
+          <w:sz w:val="28"/>
+          <w:szCs w:val="28"/>
+        </w:rPr>
+        <w:t xml:space="preserve">За спринт кроме того, что мы успели выполнить все задачи спринта, мы также успели реализовать дополнительные функциональности: </w:t>
+      </w:r>
+      <w:r>
+        <w:rPr>
+          <w:sz w:val="28"/>
+          <w:szCs w:val="28"/>
+        </w:rPr>
+        <w:t xml:space="preserve">На главной странице мы </w:t>
+      </w:r>
+      <w:r>
+        <w:rPr>
+          <w:sz w:val="28"/>
+          <w:szCs w:val="28"/>
+        </w:rPr>
+        <w:t>создали</w:t>
+      </w:r>
+      <w:r>
+        <w:rPr>
+          <w:sz w:val="28"/>
+          <w:szCs w:val="28"/>
+        </w:rPr>
+        <w:t xml:space="preserve"> навигацию по брендам, так у пользователей появилась возможность прямо на главной странице выбрать свой любимый бренд и перейти к товарам именного этого бренда.</w:t>
+      </w:r>
+      <w:r>
+        <w:rPr>
+          <w:sz w:val="28"/>
+          <w:szCs w:val="28"/>
+        </w:rPr>
         <w:t xml:space="preserve"> </w:t>
       </w:r>
-      <w:r>
-        <w:t>с другими разработчиками,</w:t>
-      </w:r>
-      <w:r>
-        <w:t xml:space="preserve"> и</w:t>
-      </w:r>
-      <w:r>
-        <w:t xml:space="preserve"> мы</w:t>
-      </w:r>
-      <w:r>
-        <w:t xml:space="preserve"> </w:t>
-      </w:r>
-      <w:r>
-        <w:t xml:space="preserve">успешно </w:t>
-      </w:r>
-      <w:r>
-        <w:t>справились</w:t>
-      </w:r>
-      <w:r>
-        <w:t>:</w:t>
-      </w:r>
-    </w:p>
-    <w:p>
-      <w:r>
-        <w:t>(</w:t>
-      </w:r>
-      <w:r>
-        <w:t>вниз)</w:t>
-      </w:r>
-    </w:p>
-    <w:p>
-      <w:r>
-        <w:t>В начале мы создали</w:t>
-      </w:r>
-      <w:r>
-        <w:t xml:space="preserve"> управляемую доску задач</w:t>
-      </w:r>
-      <w:r>
-        <w:t xml:space="preserve"> для первого спринта, где каждый мог видеть все задачи и на какой стадии выполнения они находятся</w:t>
-      </w:r>
-      <w:r>
-        <w:t>.</w:t>
-      </w:r>
-    </w:p>
-    <w:p>
-      <w:r>
-        <w:t xml:space="preserve"> </w:t>
-      </w:r>
-      <w:r>
-        <w:rPr>
-          <w:lang w:val="en-US"/>
-        </w:rPr>
-        <w:t>(</w:t>
-      </w:r>
-      <w:r>
-        <w:t>вниз)</w:t>
-      </w:r>
-    </w:p>
-    <w:p>
-      <w:r>
-        <w:t xml:space="preserve">Настроили </w:t>
-      </w:r>
-      <w:proofErr w:type="spellStart"/>
-      <w:r>
-        <w:t>репозиторий</w:t>
-      </w:r>
-      <w:proofErr w:type="spellEnd"/>
-      <w:r>
-        <w:t>, включая README</w:t>
-      </w:r>
-      <w:proofErr w:type="gramStart"/>
-      <w:r>
-        <w:t>, .</w:t>
-      </w:r>
-      <w:proofErr w:type="spellStart"/>
-      <w:r>
-        <w:t>gitignore</w:t>
-      </w:r>
-      <w:proofErr w:type="spellEnd"/>
-      <w:proofErr w:type="gramEnd"/>
-      <w:r>
-        <w:t xml:space="preserve"> и необходимые зависимости.</w:t>
-      </w:r>
-      <w:r>
-        <w:t xml:space="preserve"> </w:t>
-      </w:r>
-      <w:r>
-        <w:t>Настроили окружение разработки с инструментами, такими ка</w:t>
-      </w:r>
-      <w:r>
-        <w:t xml:space="preserve">к </w:t>
-      </w:r>
-      <w:proofErr w:type="spellStart"/>
-      <w:r>
-        <w:t>TypeScript</w:t>
-      </w:r>
-      <w:proofErr w:type="spellEnd"/>
-      <w:r>
-        <w:t xml:space="preserve">, </w:t>
-      </w:r>
-      <w:proofErr w:type="spellStart"/>
-      <w:r>
-        <w:t>ESLint</w:t>
-      </w:r>
-      <w:proofErr w:type="spellEnd"/>
-      <w:r>
-        <w:t xml:space="preserve">, </w:t>
-      </w:r>
-      <w:proofErr w:type="spellStart"/>
-      <w:r>
-        <w:t>Prettier</w:t>
-      </w:r>
-      <w:proofErr w:type="spellEnd"/>
-      <w:r>
-        <w:t>.</w:t>
-      </w:r>
-      <w:r>
-        <w:t xml:space="preserve"> </w:t>
-      </w:r>
-    </w:p>
-    <w:p>
-      <w:r>
-        <w:t>(</w:t>
-      </w:r>
-      <w:r>
-        <w:t>вниз)</w:t>
-      </w:r>
-    </w:p>
-    <w:p>
-      <w:r>
-        <w:t>Создали скрипты для проверки кода, форматирования и запуска тестов.</w:t>
-      </w:r>
-    </w:p>
-    <w:p>
-      <w:r>
-        <w:t>(</w:t>
-      </w:r>
-      <w:r>
-        <w:t>вниз)</w:t>
-      </w:r>
-    </w:p>
-    <w:p>
-      <w:r>
-        <w:t xml:space="preserve">Подготовили подробное README </w:t>
-      </w:r>
-      <w:r>
-        <w:t xml:space="preserve">файл </w:t>
-      </w:r>
-      <w:r>
-        <w:t>с инструкциями по запуску проекта.</w:t>
-      </w:r>
-    </w:p>
-    <w:p>
-      <w:r>
-        <w:t>(</w:t>
-      </w:r>
-      <w:r>
-        <w:t>вниз)</w:t>
-      </w:r>
-    </w:p>
-    <w:p>
-      <w:r>
-        <w:t>В процессе настройки репозитория все члены команды вносили свои коррективы. Когда работа была сделана мы предоставили ее на проверку нашему ментору. После исправления его правок – работа была полноценно выполнена.</w:t>
-      </w:r>
-    </w:p>
-    <w:p>
-      <w:r>
-        <w:t>(</w:t>
-      </w:r>
-      <w:r>
-        <w:t>вниз)</w:t>
-      </w:r>
-    </w:p>
-    <w:p>
-      <w:r>
-        <w:lastRenderedPageBreak/>
-        <w:t>И самое главное – договорились о правилах взаимодействия друг с другом: о том, как делим задачи, как будем держать друг друга в курсе о прогрессе, что делать в случае, если что-то не получается и так далее.</w:t>
-      </w:r>
-    </w:p>
-    <w:p>
-      <w:pPr>
-        <w:rPr>
-          <w:b/>
-        </w:rPr>
-      </w:pPr>
-      <w:r>
-        <w:rPr>
-          <w:b/>
-        </w:rPr>
-        <w:t>(</w:t>
-      </w:r>
-      <w:r>
-        <w:rPr>
-          <w:b/>
-        </w:rPr>
-        <w:t>вправо)</w:t>
-      </w:r>
-    </w:p>
-    <w:p>
-      <w:r>
-        <w:t xml:space="preserve">Во втором спринте, мы сфокусировались на реализации страниц входа, регистрации и главной страницы. </w:t>
-      </w:r>
-    </w:p>
-    <w:p>
-      <w:r>
-        <w:t>(</w:t>
-      </w:r>
-      <w:r>
-        <w:t>вниз)</w:t>
-      </w:r>
-    </w:p>
-    <w:p>
-      <w:r>
-        <w:t>В начале спринта мы разбили основные задачи между собой и преступили к реализации.</w:t>
-      </w:r>
-      <w:r>
-        <w:t xml:space="preserve"> </w:t>
-      </w:r>
-      <w:r>
-        <w:t>За каждым участником были закреплены определенные задачи.</w:t>
-      </w:r>
-      <w:r>
-        <w:t xml:space="preserve"> </w:t>
-      </w:r>
-      <w:r>
-        <w:t xml:space="preserve">В середине спринта мы созвонились, чтобы обсудить прогресс и сделать промежуточную сборку. </w:t>
-      </w:r>
-    </w:p>
-    <w:p>
-      <w:r>
-        <w:t>(</w:t>
-      </w:r>
-      <w:r>
-        <w:t>вниз)</w:t>
-      </w:r>
-    </w:p>
-    <w:p>
-      <w:r>
-        <w:t xml:space="preserve">В </w:t>
-      </w:r>
-      <w:r>
-        <w:t xml:space="preserve">ходе </w:t>
-      </w:r>
-      <w:proofErr w:type="spellStart"/>
-      <w:r>
-        <w:t>cross-check</w:t>
-      </w:r>
-      <w:proofErr w:type="spellEnd"/>
-      <w:r>
-        <w:t>,</w:t>
-      </w:r>
-      <w:r>
-        <w:t xml:space="preserve"> </w:t>
-      </w:r>
-      <w:r>
-        <w:t xml:space="preserve">оказалось, что у нас есть некоторые проблемы, связанные с </w:t>
-      </w:r>
-      <w:proofErr w:type="spellStart"/>
-      <w:r>
-        <w:t>роутингом</w:t>
-      </w:r>
-      <w:proofErr w:type="spellEnd"/>
-      <w:r>
-        <w:t xml:space="preserve"> и сохранением </w:t>
-      </w:r>
-      <w:proofErr w:type="spellStart"/>
-      <w:r>
-        <w:t>токена</w:t>
-      </w:r>
-      <w:proofErr w:type="spellEnd"/>
-      <w:r>
-        <w:t xml:space="preserve">, </w:t>
-      </w:r>
-    </w:p>
-    <w:p>
-      <w:r>
-        <w:t>(</w:t>
-      </w:r>
-      <w:r>
-        <w:t>вниз)</w:t>
-      </w:r>
-    </w:p>
-    <w:p>
-      <w:r>
-        <w:t>мы учли обра</w:t>
-      </w:r>
-      <w:r>
-        <w:t xml:space="preserve">тную связь, </w:t>
-      </w:r>
-      <w:r>
-        <w:t xml:space="preserve">и </w:t>
-      </w:r>
-      <w:r>
-        <w:t xml:space="preserve">во время проведения </w:t>
-      </w:r>
-      <w:proofErr w:type="spellStart"/>
-      <w:r>
-        <w:t>кроссчек</w:t>
-      </w:r>
-      <w:proofErr w:type="spellEnd"/>
-      <w:r>
-        <w:t xml:space="preserve"> проверки </w:t>
-      </w:r>
-      <w:r>
-        <w:t>внесли соответствующие улучшения.</w:t>
-      </w:r>
-    </w:p>
-    <w:p>
-      <w:pPr>
-        <w:rPr>
-          <w:b/>
-        </w:rPr>
-      </w:pPr>
-      <w:r>
-        <w:rPr>
-          <w:b/>
-        </w:rPr>
-        <w:t>(вправо)</w:t>
-      </w:r>
-    </w:p>
-    <w:p>
-      <w:r>
-        <w:t xml:space="preserve">Трудности, возникшие во втором </w:t>
-      </w:r>
-      <w:proofErr w:type="gramStart"/>
-      <w:r>
-        <w:t>спринте</w:t>
-      </w:r>
-      <w:proofErr w:type="gramEnd"/>
-      <w:r>
-        <w:t xml:space="preserve"> вывели</w:t>
-      </w:r>
-      <w:r>
-        <w:t xml:space="preserve"> </w:t>
-      </w:r>
-      <w:r>
-        <w:t xml:space="preserve">наше взаимодействие на новый уровень: мы научились доверять друг другу, делегировать задачи и наше взаимодействие стало более плодотворным и устойчивым. </w:t>
-      </w:r>
-      <w:r>
-        <w:rPr>
+    </w:p>
+    <w:p>
+      <w:pPr>
+        <w:rPr>
+          <w:sz w:val="28"/>
+          <w:szCs w:val="28"/>
+        </w:rPr>
+      </w:pPr>
+      <w:r>
+        <w:rPr>
+          <w:sz w:val="28"/>
+          <w:szCs w:val="28"/>
+        </w:rPr>
+        <w:t>(вниз)</w:t>
+      </w:r>
+    </w:p>
+    <w:p>
+      <w:pPr>
+        <w:rPr>
+          <w:sz w:val="28"/>
+          <w:szCs w:val="28"/>
+        </w:rPr>
+      </w:pPr>
+      <w:r>
+        <w:rPr>
+          <w:sz w:val="28"/>
+          <w:szCs w:val="28"/>
           <w:highlight w:val="yellow"/>
         </w:rPr>
-        <w:t>Мы списывались каждый</w:t>
-      </w:r>
-      <w:r>
-        <w:rPr>
-          <w:highlight w:val="yellow"/>
-        </w:rPr>
-        <w:t xml:space="preserve"> день</w:t>
-      </w:r>
-      <w:r>
-        <w:rPr>
-          <w:highlight w:val="yellow"/>
-        </w:rPr>
-        <w:t>,</w:t>
-      </w:r>
-      <w:r>
-        <w:rPr>
-          <w:highlight w:val="yellow"/>
-        </w:rPr>
-        <w:t xml:space="preserve"> если в процессе нашей работы требовалось более тесное взаимодействие, то мы созванивались подвое, чтобы решить те или иные мелкие вопросы. Если возникали более глобальные вопросы, то мы назначали внеплановый митинг.</w:t>
-      </w:r>
-    </w:p>
-    <w:p>
-      <w:r>
-        <w:t>(вниз)</w:t>
-      </w:r>
-    </w:p>
-    <w:p>
-      <w:r>
-        <w:t xml:space="preserve">На </w:t>
-      </w:r>
-      <w:r>
-        <w:t xml:space="preserve">третьем спринте, мы углубились в реализацию страницы каталога продуктов, страницы детального описания продукта и страницы профиля пользователя. </w:t>
-      </w:r>
-      <w:r>
-        <w:t>За каждым участником команды была закреплена своя страничка и все связанные с ней задачи.</w:t>
-      </w:r>
-    </w:p>
-    <w:p>
-      <w:r>
-        <w:t>(вниз)</w:t>
-      </w:r>
-    </w:p>
-    <w:p>
-      <w:r>
-        <w:t xml:space="preserve">В третьем спринте основная сложность была в нехватке времени, </w:t>
-      </w:r>
-    </w:p>
-    <w:p>
-      <w:r>
-        <w:t>(вниз)</w:t>
-      </w:r>
-    </w:p>
-    <w:p>
-      <w:r>
-        <w:t xml:space="preserve">так как часть спринта во время </w:t>
-      </w:r>
-      <w:proofErr w:type="spellStart"/>
-      <w:r>
-        <w:t>кроссчек</w:t>
-      </w:r>
-      <w:proofErr w:type="spellEnd"/>
-      <w:r>
-        <w:t xml:space="preserve"> проверки ушла на исправление задач второго спринта, еще часть на подготовку к итоговому техническому интервью. Но не смотря это, мы успешно справились.</w:t>
-      </w:r>
-    </w:p>
-    <w:p>
-      <w:pPr>
-        <w:rPr>
-          <w:b/>
-        </w:rPr>
-      </w:pPr>
-      <w:r>
-        <w:rPr>
-          <w:b/>
-        </w:rPr>
-        <w:t>(вправо)</w:t>
-      </w:r>
-    </w:p>
-    <w:p>
-      <w:r>
-        <w:t>И, наконец, четвертый спринт. Он дался нам легче, чем все предыдущие</w:t>
-      </w:r>
-      <w:r>
-        <w:t xml:space="preserve">, так как мы уже знали, как работать с документацией и друг с другом. </w:t>
-      </w:r>
-    </w:p>
-    <w:p>
-      <w:r>
-        <w:t>(вниз)</w:t>
-      </w:r>
-    </w:p>
-    <w:p>
-      <w:r>
-        <w:t xml:space="preserve">За спринт кроме того, что мы успели выполнить все задачи спринта, мы также успели реализовать дополнительные функциональности: </w:t>
-      </w:r>
-      <w:r>
-        <w:t xml:space="preserve">На главной странице мы </w:t>
-      </w:r>
-      <w:r>
-        <w:t>создали</w:t>
-      </w:r>
-      <w:r>
-        <w:t xml:space="preserve"> навигацию по брендам, так </w:t>
-      </w:r>
-      <w:r>
-        <w:lastRenderedPageBreak/>
-        <w:t>у пользователей появилась возможность прямо на главной странице выбрать свой любимый бренд и перейти к товарам именного этого бренда.</w:t>
-      </w:r>
-      <w:r>
-        <w:t xml:space="preserve"> </w:t>
-      </w:r>
-    </w:p>
-    <w:p>
-      <w:r>
-        <w:t>(вниз)</w:t>
-      </w:r>
-    </w:p>
-    <w:p>
-      <w:r>
-        <w:rPr>
-          <w:highlight w:val="yellow"/>
-        </w:rPr>
         <w:t xml:space="preserve">Также мы добавили </w:t>
       </w:r>
       <w:r>
         <w:rPr>
+          <w:sz w:val="28"/>
+          <w:szCs w:val="28"/>
           <w:highlight w:val="yellow"/>
           <w:lang w:val="en-US"/>
         </w:rPr>
@@ -664,66 +1259,125 @@
       </w:r>
       <w:r>
         <w:rPr>
+          <w:sz w:val="28"/>
+          <w:szCs w:val="28"/>
           <w:highlight w:val="yellow"/>
         </w:rPr>
         <w:t xml:space="preserve"> во время запроса к серверу, чтобы уведомить пользователя о том, что </w:t>
       </w:r>
       <w:r>
         <w:rPr>
+          <w:sz w:val="28"/>
+          <w:szCs w:val="28"/>
           <w:highlight w:val="yellow"/>
         </w:rPr>
         <w:t>ожидается</w:t>
       </w:r>
       <w:r>
         <w:rPr>
+          <w:sz w:val="28"/>
+          <w:szCs w:val="28"/>
           <w:highlight w:val="yellow"/>
         </w:rPr>
         <w:t xml:space="preserve"> ответ от сервера</w:t>
       </w:r>
       <w:r>
         <w:rPr>
+          <w:sz w:val="28"/>
+          <w:szCs w:val="28"/>
           <w:highlight w:val="yellow"/>
         </w:rPr>
         <w:t xml:space="preserve">, чтобы </w:t>
       </w:r>
       <w:r>
         <w:rPr>
+          <w:sz w:val="28"/>
+          <w:szCs w:val="28"/>
           <w:highlight w:val="yellow"/>
         </w:rPr>
         <w:t>улучшить пользовательский опыт</w:t>
       </w:r>
       <w:r>
+        <w:rPr>
+          <w:sz w:val="28"/>
+          <w:szCs w:val="28"/>
+        </w:rPr>
         <w:t>.</w:t>
       </w:r>
       <w:r>
+        <w:rPr>
+          <w:sz w:val="28"/>
+          <w:szCs w:val="28"/>
+        </w:rPr>
         <w:t xml:space="preserve"> </w:t>
       </w:r>
     </w:p>
     <w:p>
-      <w:r>
+      <w:pPr>
+        <w:rPr>
+          <w:sz w:val="28"/>
+          <w:szCs w:val="28"/>
+        </w:rPr>
+      </w:pPr>
+      <w:r>
+        <w:rPr>
+          <w:sz w:val="28"/>
+          <w:szCs w:val="28"/>
+        </w:rPr>
         <w:t>(вниз)</w:t>
       </w:r>
     </w:p>
     <w:p>
-      <w:r>
+      <w:pPr>
+        <w:rPr>
+          <w:sz w:val="28"/>
+          <w:szCs w:val="28"/>
+        </w:rPr>
+      </w:pPr>
+      <w:r>
+        <w:rPr>
+          <w:sz w:val="28"/>
+          <w:szCs w:val="28"/>
+        </w:rPr>
         <w:t xml:space="preserve">Кроме того, у нас реализован футер, в котором также находятся ссылки на все страницы и дополнительная контактная информация. </w:t>
       </w:r>
     </w:p>
     <w:p>
-      <w:r>
+      <w:pPr>
+        <w:rPr>
+          <w:sz w:val="28"/>
+          <w:szCs w:val="28"/>
+        </w:rPr>
+      </w:pPr>
+      <w:r>
+        <w:rPr>
+          <w:sz w:val="28"/>
+          <w:szCs w:val="28"/>
+        </w:rPr>
         <w:t>(вниз)</w:t>
       </w:r>
     </w:p>
     <w:p>
-      <w:r>
-        <w:rPr>
+      <w:pPr>
+        <w:rPr>
+          <w:sz w:val="28"/>
+          <w:szCs w:val="28"/>
+        </w:rPr>
+      </w:pPr>
+      <w:r>
+        <w:rPr>
+          <w:sz w:val="28"/>
+          <w:szCs w:val="28"/>
           <w:highlight w:val="yellow"/>
         </w:rPr>
+        <w:lastRenderedPageBreak/>
         <w:t xml:space="preserve">А также реализовано удобное копирование </w:t>
       </w:r>
       <w:proofErr w:type="spellStart"/>
       <w:r>
         <w:rPr>
+          <w:sz w:val="28"/>
+          <w:szCs w:val="28"/>
           <w:highlight w:val="yellow"/>
         </w:rPr>
         <w:t>промокодов</w:t>
@@ -731,6 +1385,8 @@
       <w:proofErr w:type="spellEnd"/>
       <w:r>
         <w:rPr>
+          <w:sz w:val="28"/>
+          <w:szCs w:val="28"/>
           <w:highlight w:val="yellow"/>
         </w:rPr>
         <w:t xml:space="preserve">. </w:t>
@@ -738,6 +1394,8 @@
       <w:proofErr w:type="spellStart"/>
       <w:r>
         <w:rPr>
+          <w:sz w:val="28"/>
+          <w:szCs w:val="28"/>
           <w:highlight w:val="yellow"/>
         </w:rPr>
         <w:t>Промокоды</w:t>
@@ -745,404 +1403,886 @@
       <w:proofErr w:type="spellEnd"/>
       <w:r>
         <w:rPr>
+          <w:sz w:val="28"/>
+          <w:szCs w:val="28"/>
           <w:highlight w:val="yellow"/>
         </w:rPr>
         <w:t xml:space="preserve"> добавляются в буфер обмена по нажатию на кнопку</w:t>
       </w:r>
       <w:r>
         <w:rPr>
+          <w:sz w:val="28"/>
+          <w:szCs w:val="28"/>
           <w:highlight w:val="yellow"/>
         </w:rPr>
         <w:t>.</w:t>
       </w:r>
     </w:p>
     <w:p>
-      <w:r>
+      <w:pPr>
+        <w:rPr>
+          <w:sz w:val="28"/>
+          <w:szCs w:val="28"/>
+        </w:rPr>
+      </w:pPr>
+      <w:r>
+        <w:rPr>
+          <w:sz w:val="28"/>
+          <w:szCs w:val="28"/>
+        </w:rPr>
         <w:t>(вниз)</w:t>
       </w:r>
       <w:r>
+        <w:rPr>
+          <w:sz w:val="28"/>
+          <w:szCs w:val="28"/>
+        </w:rPr>
         <w:br/>
       </w:r>
       <w:r>
+        <w:rPr>
+          <w:sz w:val="28"/>
+          <w:szCs w:val="28"/>
+        </w:rPr>
         <w:br/>
-      </w:r>
-      <w:r>
         <w:t>Таким образом, можно заметить как от спринта к спринту улучшалась наша производительность, в процессе того, как улучшалось наше взаимодействие друг с другом</w:t>
       </w:r>
       <w:r>
+        <w:rPr>
+          <w:sz w:val="28"/>
+          <w:szCs w:val="28"/>
+        </w:rPr>
         <w:t>.</w:t>
       </w:r>
     </w:p>
     <w:p>
+      <w:pPr>
+        <w:rPr>
+          <w:sz w:val="28"/>
+          <w:szCs w:val="28"/>
+        </w:rPr>
+      </w:pPr>
       <w:r>
         <w:rPr>
           <w:b/>
+          <w:sz w:val="28"/>
+          <w:szCs w:val="28"/>
         </w:rPr>
         <w:t>(вправо)</w:t>
       </w:r>
       <w:r>
+        <w:rPr>
+          <w:sz w:val="28"/>
+          <w:szCs w:val="28"/>
+        </w:rPr>
         <w:br/>
       </w:r>
       <w:r>
+        <w:rPr>
+          <w:sz w:val="28"/>
+          <w:szCs w:val="28"/>
+        </w:rPr>
         <w:br/>
       </w:r>
       <w:r>
+        <w:rPr>
+          <w:sz w:val="28"/>
+          <w:szCs w:val="28"/>
+        </w:rPr>
         <w:t xml:space="preserve">В процессе своей работы мы создавали и использовали </w:t>
       </w:r>
       <w:proofErr w:type="spellStart"/>
       <w:r>
+        <w:rPr>
+          <w:sz w:val="28"/>
+          <w:szCs w:val="28"/>
+        </w:rPr>
         <w:t>канбан</w:t>
       </w:r>
       <w:proofErr w:type="spellEnd"/>
       <w:r>
+        <w:rPr>
+          <w:sz w:val="28"/>
+          <w:szCs w:val="28"/>
+        </w:rPr>
         <w:t xml:space="preserve">-доски.  Это позволило нам визуально представлять на каком этапе разработки находится наш проект.  Особенно в </w:t>
       </w:r>
       <w:proofErr w:type="gramStart"/>
       <w:r>
+        <w:rPr>
+          <w:sz w:val="28"/>
+          <w:szCs w:val="28"/>
+        </w:rPr>
         <w:t>самом  начале</w:t>
       </w:r>
       <w:proofErr w:type="gramEnd"/>
       <w:r>
+        <w:rPr>
+          <w:sz w:val="28"/>
+          <w:szCs w:val="28"/>
+        </w:rPr>
         <w:t xml:space="preserve"> проекта, поскольку тесное общение между нами еще не было налажено. </w:t>
       </w:r>
     </w:p>
     <w:p>
-      <w:r>
+      <w:pPr>
+        <w:rPr>
+          <w:sz w:val="28"/>
+          <w:szCs w:val="28"/>
+        </w:rPr>
+      </w:pPr>
+      <w:r>
+        <w:rPr>
+          <w:sz w:val="28"/>
+          <w:szCs w:val="28"/>
+        </w:rPr>
         <w:t xml:space="preserve">В начале каждого спринта один член команды, который наиболее свободный, обычно он вызывался сам, создавал доску, перенося туда все задачи из спринта. </w:t>
       </w:r>
     </w:p>
     <w:p>
-      <w:r>
+      <w:pPr>
+        <w:rPr>
+          <w:sz w:val="28"/>
+          <w:szCs w:val="28"/>
+        </w:rPr>
+      </w:pPr>
+      <w:r>
+        <w:rPr>
+          <w:sz w:val="28"/>
+          <w:szCs w:val="28"/>
+        </w:rPr>
         <w:t>(вниз)</w:t>
       </w:r>
     </w:p>
     <w:p>
-      <w:r>
+      <w:pPr>
+        <w:rPr>
+          <w:sz w:val="28"/>
+          <w:szCs w:val="28"/>
+        </w:rPr>
+      </w:pPr>
+      <w:r>
+        <w:rPr>
+          <w:sz w:val="28"/>
+          <w:szCs w:val="28"/>
+        </w:rPr>
         <w:t xml:space="preserve">Затем на общем митинге мы распределяли зону ответственности каждого участника. Переносили задачи на этап </w:t>
       </w:r>
       <w:r>
         <w:rPr>
+          <w:sz w:val="28"/>
+          <w:szCs w:val="28"/>
           <w:lang w:val="en-US"/>
         </w:rPr>
         <w:t>doing</w:t>
       </w:r>
       <w:r>
-        <w:t xml:space="preserve"> </w:t>
-      </w:r>
-      <w:r>
-        <w:t>и приступали к разработке.</w:t>
-      </w:r>
-    </w:p>
-    <w:p>
-      <w:r>
+        <w:rPr>
+          <w:sz w:val="28"/>
+          <w:szCs w:val="28"/>
+        </w:rPr>
+        <w:t xml:space="preserve"> и приступали к разработке.</w:t>
+      </w:r>
+    </w:p>
+    <w:p>
+      <w:pPr>
+        <w:rPr>
+          <w:sz w:val="28"/>
+          <w:szCs w:val="28"/>
+        </w:rPr>
+      </w:pPr>
+      <w:r>
+        <w:rPr>
+          <w:sz w:val="28"/>
+          <w:szCs w:val="28"/>
+        </w:rPr>
         <w:t>(вниз)</w:t>
       </w:r>
     </w:p>
     <w:p>
-      <w:r>
+      <w:pPr>
+        <w:rPr>
+          <w:sz w:val="28"/>
+          <w:szCs w:val="28"/>
+        </w:rPr>
+      </w:pPr>
+      <w:r>
+        <w:rPr>
+          <w:sz w:val="28"/>
+          <w:szCs w:val="28"/>
+        </w:rPr>
         <w:t xml:space="preserve">Стоит отметить, что мы не сразу </w:t>
       </w:r>
       <w:proofErr w:type="gramStart"/>
       <w:r>
+        <w:rPr>
+          <w:sz w:val="28"/>
+          <w:szCs w:val="28"/>
+        </w:rPr>
         <w:t>поняли</w:t>
       </w:r>
       <w:proofErr w:type="gramEnd"/>
       <w:r>
+        <w:rPr>
+          <w:sz w:val="28"/>
+          <w:szCs w:val="28"/>
+        </w:rPr>
         <w:t xml:space="preserve"> как нам эффективно использовать этот инструмент, поэтому в</w:t>
       </w:r>
       <w:r>
+        <w:rPr>
+          <w:sz w:val="28"/>
+          <w:szCs w:val="28"/>
+        </w:rPr>
         <w:t xml:space="preserve"> течении разработки менялось не только наше приложение, но и </w:t>
       </w:r>
       <w:proofErr w:type="spellStart"/>
       <w:r>
+        <w:rPr>
+          <w:sz w:val="28"/>
+          <w:szCs w:val="28"/>
+        </w:rPr>
         <w:t>канбан</w:t>
       </w:r>
       <w:proofErr w:type="spellEnd"/>
       <w:r>
+        <w:rPr>
+          <w:sz w:val="28"/>
+          <w:szCs w:val="28"/>
+        </w:rPr>
         <w:t xml:space="preserve">-доски. От спринта к спринту мы улучшали их для удобства </w:t>
       </w:r>
       <w:r>
+        <w:rPr>
+          <w:sz w:val="28"/>
+          <w:szCs w:val="28"/>
+        </w:rPr>
         <w:t>координации команды.</w:t>
       </w:r>
     </w:p>
     <w:p>
-      <w:r>
+      <w:pPr>
+        <w:rPr>
+          <w:sz w:val="28"/>
+          <w:szCs w:val="28"/>
+        </w:rPr>
+      </w:pPr>
+      <w:r>
+        <w:rPr>
+          <w:sz w:val="28"/>
+          <w:szCs w:val="28"/>
+        </w:rPr>
         <w:t>(вниз)</w:t>
       </w:r>
     </w:p>
     <w:p>
-      <w:r>
+      <w:pPr>
+        <w:rPr>
+          <w:sz w:val="28"/>
+          <w:szCs w:val="28"/>
+        </w:rPr>
+      </w:pPr>
+      <w:r>
+        <w:rPr>
+          <w:sz w:val="28"/>
+          <w:szCs w:val="28"/>
+        </w:rPr>
         <w:t>На первом спринте мы создали доску, состоящую только из 3 столбцов: Нужно сделать, в процессе, сделано, и переносили задачи в зависимости от стадии выполнения.</w:t>
       </w:r>
     </w:p>
     <w:p>
-      <w:r>
+      <w:pPr>
+        <w:rPr>
+          <w:sz w:val="28"/>
+          <w:szCs w:val="28"/>
+        </w:rPr>
+      </w:pPr>
+      <w:r>
+        <w:rPr>
+          <w:sz w:val="28"/>
+          <w:szCs w:val="28"/>
+        </w:rPr>
         <w:t>(вниз)</w:t>
       </w:r>
     </w:p>
     <w:p>
-      <w:r>
+      <w:pPr>
+        <w:rPr>
+          <w:sz w:val="28"/>
+          <w:szCs w:val="28"/>
+        </w:rPr>
+      </w:pPr>
+      <w:r>
+        <w:rPr>
+          <w:sz w:val="28"/>
+          <w:szCs w:val="28"/>
+        </w:rPr>
         <w:t xml:space="preserve">На втором спринте мы поняли, что есть задачи, которые находятся на этапе </w:t>
       </w:r>
       <w:proofErr w:type="spellStart"/>
       <w:r>
+        <w:rPr>
+          <w:sz w:val="28"/>
+          <w:szCs w:val="28"/>
+        </w:rPr>
         <w:t>кодревью</w:t>
       </w:r>
       <w:proofErr w:type="spellEnd"/>
       <w:r>
+        <w:rPr>
+          <w:sz w:val="28"/>
+          <w:szCs w:val="28"/>
+        </w:rPr>
         <w:t xml:space="preserve"> и могут быть отредактированы или приняты. Для них мы создали отдельный столбец. Так нам стало удобно отслеживать</w:t>
       </w:r>
       <w:r>
+        <w:rPr>
+          <w:sz w:val="28"/>
+          <w:szCs w:val="28"/>
+        </w:rPr>
         <w:t xml:space="preserve">, какие задачи наших коллег требуют нашего внимания. </w:t>
       </w:r>
     </w:p>
     <w:p>
-      <w:r>
+      <w:pPr>
+        <w:rPr>
+          <w:sz w:val="28"/>
+          <w:szCs w:val="28"/>
+        </w:rPr>
+      </w:pPr>
+      <w:r>
+        <w:rPr>
+          <w:sz w:val="28"/>
+          <w:szCs w:val="28"/>
+        </w:rPr>
         <w:t>(вниз)</w:t>
       </w:r>
     </w:p>
     <w:p>
-      <w:r>
+      <w:pPr>
+        <w:rPr>
+          <w:sz w:val="28"/>
+          <w:szCs w:val="28"/>
+        </w:rPr>
+      </w:pPr>
+      <w:r>
+        <w:rPr>
+          <w:sz w:val="28"/>
+          <w:szCs w:val="28"/>
+        </w:rPr>
+        <w:lastRenderedPageBreak/>
         <w:t xml:space="preserve">На третьем спринте мы еще сильнее усовершенствовали нашу доску, и она приобрела свой идеальный вид. На втором спринте, задачи часто задерживались в третьей колонке, на этапе код </w:t>
       </w:r>
       <w:proofErr w:type="spellStart"/>
       <w:r>
-        <w:lastRenderedPageBreak/>
+        <w:rPr>
+          <w:sz w:val="28"/>
+          <w:szCs w:val="28"/>
+        </w:rPr>
         <w:t>ревью</w:t>
       </w:r>
       <w:proofErr w:type="spellEnd"/>
       <w:r>
+        <w:rPr>
+          <w:sz w:val="28"/>
+          <w:szCs w:val="28"/>
+        </w:rPr>
         <w:t xml:space="preserve">, особенно в случае, если нужно было что-то исправить. А остальным участником команды было непонятно: задачу уже просмотрели, или на нее нужно обратить внимание. </w:t>
       </w:r>
     </w:p>
     <w:p>
-      <w:r>
+      <w:pPr>
+        <w:rPr>
+          <w:sz w:val="28"/>
+          <w:szCs w:val="28"/>
+        </w:rPr>
+      </w:pPr>
+      <w:r>
+        <w:rPr>
+          <w:sz w:val="28"/>
+          <w:szCs w:val="28"/>
+        </w:rPr>
         <w:t>(вниз)</w:t>
       </w:r>
       <w:r>
+        <w:rPr>
+          <w:sz w:val="28"/>
+          <w:szCs w:val="28"/>
+        </w:rPr>
         <w:br/>
         <w:t xml:space="preserve">Тогда мы создали еще один столбец для тех задач, которые после </w:t>
       </w:r>
       <w:proofErr w:type="spellStart"/>
       <w:r>
+        <w:rPr>
+          <w:sz w:val="28"/>
+          <w:szCs w:val="28"/>
+        </w:rPr>
         <w:t>кодревью</w:t>
       </w:r>
       <w:proofErr w:type="spellEnd"/>
       <w:r>
+        <w:rPr>
+          <w:sz w:val="28"/>
+          <w:szCs w:val="28"/>
+        </w:rPr>
         <w:t xml:space="preserve"> были отправлены на доработку и все стало на много понятнее.</w:t>
       </w:r>
     </w:p>
     <w:p>
-      <w:r>
+      <w:pPr>
+        <w:rPr>
+          <w:sz w:val="28"/>
+          <w:szCs w:val="28"/>
+        </w:rPr>
+      </w:pPr>
+      <w:r>
+        <w:rPr>
+          <w:sz w:val="28"/>
+          <w:szCs w:val="28"/>
+        </w:rPr>
         <w:t>(вниз)</w:t>
       </w:r>
       <w:r>
+        <w:rPr>
+          <w:sz w:val="28"/>
+          <w:szCs w:val="28"/>
+        </w:rPr>
         <w:br/>
         <w:t xml:space="preserve">Кроме того, мы решили добавить </w:t>
       </w:r>
       <w:proofErr w:type="spellStart"/>
       <w:r>
+        <w:rPr>
+          <w:sz w:val="28"/>
+          <w:szCs w:val="28"/>
+        </w:rPr>
         <w:t>чекбоксы</w:t>
       </w:r>
       <w:proofErr w:type="spellEnd"/>
       <w:r>
+        <w:rPr>
+          <w:sz w:val="28"/>
+          <w:szCs w:val="28"/>
+        </w:rPr>
         <w:t xml:space="preserve"> с более подробным описанием каждого требования к каждой задаче. Так как одна задача зачастую включает в себя несколько подзадач. В предыдущих спринтах мы часто могли упустить какое-то </w:t>
       </w:r>
       <w:proofErr w:type="spellStart"/>
       <w:r>
+        <w:rPr>
+          <w:sz w:val="28"/>
+          <w:szCs w:val="28"/>
+        </w:rPr>
         <w:t>подтребование</w:t>
       </w:r>
       <w:proofErr w:type="spellEnd"/>
       <w:r>
+        <w:rPr>
+          <w:sz w:val="28"/>
+          <w:szCs w:val="28"/>
+        </w:rPr>
         <w:t xml:space="preserve"> в процессе разработки. </w:t>
       </w:r>
       <w:r>
+        <w:rPr>
+          <w:sz w:val="28"/>
+          <w:szCs w:val="28"/>
+        </w:rPr>
         <w:t xml:space="preserve">Теперь мы начали замечать подобные упущения еще на этапе </w:t>
       </w:r>
       <w:proofErr w:type="spellStart"/>
       <w:r>
+        <w:rPr>
+          <w:sz w:val="28"/>
+          <w:szCs w:val="28"/>
+        </w:rPr>
         <w:t>кодревью</w:t>
       </w:r>
       <w:proofErr w:type="spellEnd"/>
       <w:r>
+        <w:rPr>
+          <w:sz w:val="28"/>
+          <w:szCs w:val="28"/>
+        </w:rPr>
         <w:t>.</w:t>
       </w:r>
     </w:p>
     <w:p>
-      <w:r>
+      <w:pPr>
+        <w:rPr>
+          <w:sz w:val="28"/>
+          <w:szCs w:val="28"/>
+        </w:rPr>
+      </w:pPr>
+      <w:r>
+        <w:rPr>
+          <w:sz w:val="28"/>
+          <w:szCs w:val="28"/>
+        </w:rPr>
         <w:t>(вниз)</w:t>
       </w:r>
     </w:p>
     <w:p>
-      <w:r>
-        <w:t>Таким образом мы четко определили этапы выполнения каждой задачи - от начала до завершения.</w:t>
-      </w:r>
-      <w:r>
-        <w:t xml:space="preserve"> А к</w:t>
-      </w:r>
-      <w:r>
-        <w:t>аждый член команды мог видеть текущий статус каждой задачи, что способствовало прозрачности и избеганию дублирования усилий.</w:t>
-      </w:r>
-    </w:p>
-    <w:p>
+      <w:pPr>
+        <w:rPr>
+          <w:sz w:val="28"/>
+          <w:szCs w:val="28"/>
+        </w:rPr>
+      </w:pPr>
+      <w:r>
+        <w:rPr>
+          <w:sz w:val="28"/>
+          <w:szCs w:val="28"/>
+        </w:rPr>
+        <w:t>Таким образом мы четко определили этапы выполнения каждой задачи - от начала до завершения. А каждый член команды мог видеть текущий статус каждой задачи, что способствовало прозрачности и избеганию дублирования усилий.</w:t>
+      </w:r>
+    </w:p>
+    <w:p>
+      <w:pPr>
+        <w:rPr>
+          <w:sz w:val="28"/>
+          <w:szCs w:val="28"/>
+        </w:rPr>
+      </w:pPr>
       <w:r>
         <w:rPr>
           <w:b/>
+          <w:sz w:val="28"/>
+          <w:szCs w:val="28"/>
         </w:rPr>
         <w:t xml:space="preserve"> </w:t>
       </w:r>
       <w:r>
         <w:rPr>
           <w:b/>
+          <w:sz w:val="28"/>
+          <w:szCs w:val="28"/>
         </w:rPr>
         <w:t>(вправо)</w:t>
       </w:r>
       <w:r>
         <w:rPr>
           <w:b/>
+          <w:sz w:val="28"/>
+          <w:szCs w:val="28"/>
         </w:rPr>
         <w:br/>
       </w:r>
       <w:r>
+        <w:rPr>
+          <w:sz w:val="28"/>
+          <w:szCs w:val="28"/>
+        </w:rPr>
         <w:t>Следующим ключевым фактором успеха было эффективное общение внутри команды.</w:t>
       </w:r>
     </w:p>
     <w:p>
-      <w:r>
+      <w:pPr>
+        <w:rPr>
+          <w:sz w:val="28"/>
+          <w:szCs w:val="28"/>
+        </w:rPr>
+      </w:pPr>
+      <w:r>
+        <w:rPr>
+          <w:sz w:val="28"/>
+          <w:szCs w:val="28"/>
+        </w:rPr>
         <w:t xml:space="preserve">Переписки между нами были непрерывными, в них мы обсуждали вообще любые вопросы. </w:t>
       </w:r>
     </w:p>
     <w:p>
-      <w:r>
+      <w:pPr>
+        <w:rPr>
+          <w:sz w:val="28"/>
+          <w:szCs w:val="28"/>
+        </w:rPr>
+      </w:pPr>
+      <w:r>
+        <w:rPr>
+          <w:sz w:val="28"/>
+          <w:szCs w:val="28"/>
+        </w:rPr>
         <w:t>(вниз)</w:t>
       </w:r>
       <w:r>
+        <w:rPr>
+          <w:sz w:val="28"/>
+          <w:szCs w:val="28"/>
+        </w:rPr>
         <w:br/>
       </w:r>
       <w:r>
+        <w:rPr>
+          <w:sz w:val="28"/>
+          <w:szCs w:val="28"/>
+        </w:rPr>
         <w:t>Так как те</w:t>
       </w:r>
       <w:r>
+        <w:rPr>
+          <w:sz w:val="28"/>
+          <w:szCs w:val="28"/>
+        </w:rPr>
         <w:t xml:space="preserve">м для разговоров было множество и чтобы не потерять важную информацию в потоке мы делили наш канал в </w:t>
       </w:r>
       <w:proofErr w:type="spellStart"/>
       <w:r>
+        <w:rPr>
+          <w:sz w:val="28"/>
+          <w:szCs w:val="28"/>
+        </w:rPr>
         <w:t>дискорде</w:t>
       </w:r>
       <w:proofErr w:type="spellEnd"/>
       <w:r>
+        <w:rPr>
+          <w:sz w:val="28"/>
+          <w:szCs w:val="28"/>
+        </w:rPr>
         <w:t xml:space="preserve"> по темам. </w:t>
       </w:r>
     </w:p>
     <w:p>
-      <w:r>
+      <w:pPr>
+        <w:rPr>
+          <w:sz w:val="28"/>
+          <w:szCs w:val="28"/>
+        </w:rPr>
+      </w:pPr>
+      <w:r>
+        <w:rPr>
+          <w:sz w:val="28"/>
+          <w:szCs w:val="28"/>
+        </w:rPr>
         <w:t>(вниз)</w:t>
       </w:r>
     </w:p>
     <w:p>
-      <w:r>
-        <w:rPr>
+      <w:pPr>
+        <w:rPr>
+          <w:sz w:val="28"/>
+          <w:szCs w:val="28"/>
+        </w:rPr>
+      </w:pPr>
+      <w:r>
+        <w:rPr>
+          <w:sz w:val="28"/>
+          <w:szCs w:val="28"/>
           <w:highlight w:val="yellow"/>
         </w:rPr>
         <w:t>Кроме того, регулярные</w:t>
       </w:r>
       <w:r>
         <w:rPr>
+          <w:sz w:val="28"/>
+          <w:szCs w:val="28"/>
           <w:highlight w:val="yellow"/>
         </w:rPr>
         <w:t xml:space="preserve"> встречи команды были запланированы и проводились с учетом различных часовых поясов</w:t>
       </w:r>
       <w:r>
         <w:rPr>
+          <w:sz w:val="28"/>
+          <w:szCs w:val="28"/>
           <w:highlight w:val="yellow"/>
         </w:rPr>
         <w:t xml:space="preserve"> – мы живем в разных участках нашей огромной планеты</w:t>
       </w:r>
       <w:r>
         <w:rPr>
+          <w:sz w:val="28"/>
+          <w:szCs w:val="28"/>
           <w:highlight w:val="yellow"/>
         </w:rPr>
         <w:t>.</w:t>
       </w:r>
       <w:r>
-        <w:t xml:space="preserve"> Это гарантировало, что каждый член команды мог участвовать в обсуждениях.</w:t>
-      </w:r>
-      <w:r>
-        <w:t xml:space="preserve"> </w:t>
-      </w:r>
-      <w:r>
+        <w:rPr>
+          <w:sz w:val="28"/>
+          <w:szCs w:val="28"/>
+        </w:rPr>
+        <w:t xml:space="preserve"> Это гарантировало, что каждый член команды мог участвовать в обсуждениях. </w:t>
+      </w:r>
+      <w:r>
+        <w:rPr>
+          <w:sz w:val="28"/>
+          <w:szCs w:val="28"/>
+        </w:rPr>
         <w:t xml:space="preserve">Обычно мы созванивались в </w:t>
       </w:r>
       <w:proofErr w:type="spellStart"/>
       <w:r>
+        <w:rPr>
+          <w:sz w:val="28"/>
+          <w:szCs w:val="28"/>
+        </w:rPr>
         <w:t>дискорде</w:t>
       </w:r>
       <w:proofErr w:type="spellEnd"/>
       <w:r>
+        <w:rPr>
+          <w:sz w:val="28"/>
+          <w:szCs w:val="28"/>
+        </w:rPr>
         <w:t xml:space="preserve">, иногда использовали </w:t>
       </w:r>
       <w:proofErr w:type="spellStart"/>
       <w:r>
+        <w:rPr>
+          <w:sz w:val="28"/>
+          <w:szCs w:val="28"/>
+        </w:rPr>
         <w:t>гугл-мит</w:t>
       </w:r>
       <w:proofErr w:type="spellEnd"/>
       <w:r>
+        <w:rPr>
+          <w:sz w:val="28"/>
+          <w:szCs w:val="28"/>
+        </w:rPr>
         <w:t>.</w:t>
       </w:r>
     </w:p>
     <w:p>
-      <w:r>
+      <w:pPr>
+        <w:rPr>
+          <w:sz w:val="28"/>
+          <w:szCs w:val="28"/>
+        </w:rPr>
+      </w:pPr>
+      <w:r>
+        <w:rPr>
+          <w:sz w:val="28"/>
+          <w:szCs w:val="28"/>
+        </w:rPr>
         <w:t>(вниз)</w:t>
       </w:r>
       <w:r>
+        <w:rPr>
+          <w:sz w:val="28"/>
+          <w:szCs w:val="28"/>
+        </w:rPr>
         <w:br/>
       </w:r>
       <w:r>
+        <w:rPr>
+          <w:sz w:val="28"/>
+          <w:szCs w:val="28"/>
+        </w:rPr>
         <w:t xml:space="preserve">Мы </w:t>
       </w:r>
       <w:r>
-        <w:t>проводили плановый митинг в начале спринта для распределения задач. В середине спринта</w:t>
-      </w:r>
-      <w:r>
+        <w:rPr>
+          <w:sz w:val="28"/>
+          <w:szCs w:val="28"/>
+        </w:rPr>
+        <w:t xml:space="preserve">проводили плановый митинг в начале спринта для распределения задач. </w:t>
+      </w:r>
+      <w:r>
+        <w:rPr>
+          <w:sz w:val="28"/>
+          <w:szCs w:val="28"/>
+        </w:rPr>
+        <w:lastRenderedPageBreak/>
+        <w:t>В середине спринта</w:t>
+      </w:r>
+      <w:r>
+        <w:rPr>
+          <w:sz w:val="28"/>
+          <w:szCs w:val="28"/>
+        </w:rPr>
         <w:t xml:space="preserve"> для</w:t>
       </w:r>
       <w:r>
+        <w:rPr>
+          <w:sz w:val="28"/>
+          <w:szCs w:val="28"/>
+        </w:rPr>
         <w:t xml:space="preserve"> предварительной сборки и понимания, на каком этапе находится наш проект. И в конце спринта для поиска еще незаконченной функциональности и подготовки окончательного продукта.</w:t>
       </w:r>
     </w:p>
     <w:p>
-      <w:r>
+      <w:pPr>
+        <w:rPr>
+          <w:sz w:val="28"/>
+          <w:szCs w:val="28"/>
+        </w:rPr>
+      </w:pPr>
+      <w:r>
+        <w:rPr>
+          <w:sz w:val="28"/>
+          <w:szCs w:val="28"/>
+        </w:rPr>
         <w:t>(вниз)</w:t>
       </w:r>
     </w:p>
     <w:p>
-      <w:r>
+      <w:pPr>
+        <w:rPr>
+          <w:sz w:val="28"/>
+          <w:szCs w:val="28"/>
+        </w:rPr>
+      </w:pPr>
+      <w:r>
+        <w:rPr>
+          <w:sz w:val="28"/>
+          <w:szCs w:val="28"/>
+        </w:rPr>
         <w:t>Кроме того, в случае возникновения каких-либо вопросов или трудностей мы также обращались к кому</w:t>
       </w:r>
       <w:r>
+        <w:rPr>
+          <w:sz w:val="28"/>
+          <w:szCs w:val="28"/>
+        </w:rPr>
         <w:t>-то из команды. К примеру, вот один забавный случай успешного общения: (дальше в зависимости от того, кто будет говорить):</w:t>
       </w:r>
       <w:r>
+        <w:rPr>
+          <w:sz w:val="28"/>
+          <w:szCs w:val="28"/>
+        </w:rPr>
         <w:br/>
         <w:t xml:space="preserve">Однажды после в конце дня активной разработки у меня появилась ошибка, и я никак не могла понять, что я делаю не так. Я уже перепробовала </w:t>
       </w:r>
       <w:proofErr w:type="gramStart"/>
       <w:r>
+        <w:rPr>
+          <w:sz w:val="28"/>
+          <w:szCs w:val="28"/>
+        </w:rPr>
         <w:t>по разному</w:t>
       </w:r>
       <w:proofErr w:type="gramEnd"/>
       <w:r>
+        <w:rPr>
+          <w:sz w:val="28"/>
+          <w:szCs w:val="28"/>
+        </w:rPr>
         <w:t xml:space="preserve"> менять свой код, ничего не помогало. Я позвонила Ире, с просьбой посмотреть мой код. Спустя нескольких минут поисков Ира прислала это:</w:t>
       </w:r>
       <w:r>
+        <w:rPr>
+          <w:sz w:val="28"/>
+          <w:szCs w:val="28"/>
+        </w:rPr>
         <w:br/>
         <w:t>(вниз)</w:t>
       </w:r>
       <w:r>
+        <w:rPr>
+          <w:sz w:val="28"/>
+          <w:szCs w:val="28"/>
+        </w:rPr>
         <w:br/>
         <w:t xml:space="preserve">Нашли отличие? Вот как иногда важно обратиться за помощью и </w:t>
       </w:r>
       <w:r>
+        <w:rPr>
+          <w:sz w:val="28"/>
+          <w:szCs w:val="28"/>
+        </w:rPr>
         <w:t>получить свежий взгляд на вещи.</w:t>
       </w:r>
     </w:p>
@@ -1150,70 +2290,778 @@
       <w:pPr>
         <w:rPr>
           <w:b/>
+          <w:sz w:val="28"/>
+          <w:szCs w:val="28"/>
         </w:rPr>
       </w:pPr>
       <w:r>
         <w:rPr>
           <w:b/>
+          <w:sz w:val="28"/>
+          <w:szCs w:val="28"/>
         </w:rPr>
         <w:t>(вниз)</w:t>
       </w:r>
     </w:p>
     <w:p>
-      <w:r>
+      <w:pPr>
+        <w:rPr>
+          <w:sz w:val="28"/>
+          <w:szCs w:val="28"/>
+        </w:rPr>
+      </w:pPr>
+      <w:r>
+        <w:rPr>
+          <w:sz w:val="28"/>
+          <w:szCs w:val="28"/>
+        </w:rPr>
+        <w:t xml:space="preserve">Что касается назначения и мониторинга задач – с этим у нас никогда не возникало конфликтов, хотя у нас в команде и не было особого человека, который бы поровну делил задачи между нами. В распределении задач мы старались учитывать индивидуальные сильные стороны каждого члена команды. То есть, если кто-то уже сталкивался с подобной задачей, то он возьмет ее в разработку. </w:t>
+      </w:r>
+      <w:r>
+        <w:rPr>
+          <w:sz w:val="28"/>
+          <w:szCs w:val="28"/>
+        </w:rPr>
+        <w:t>Кроме того, мы всегда старались учитывать жизненные обстоятельства каждого из участников. И в случае такой необходимости брать на себя больше задач, чтобы разгрузить кого-то из коллег.</w:t>
+      </w:r>
+    </w:p>
+    <w:p>
+      <w:pPr>
+        <w:rPr>
+          <w:sz w:val="28"/>
+          <w:szCs w:val="28"/>
+        </w:rPr>
+      </w:pPr>
+      <w:r>
+        <w:rPr>
+          <w:sz w:val="28"/>
+          <w:szCs w:val="28"/>
+        </w:rPr>
+        <w:t>(вниз)</w:t>
+      </w:r>
+    </w:p>
+    <w:p>
+      <w:pPr>
+        <w:pBdr>
+          <w:bottom w:val="single" w:sz="6" w:space="1" w:color="auto"/>
+        </w:pBdr>
+        <w:rPr>
+          <w:sz w:val="28"/>
+          <w:szCs w:val="28"/>
+        </w:rPr>
+      </w:pPr>
+      <w:r>
+        <w:rPr>
+          <w:sz w:val="28"/>
+          <w:szCs w:val="28"/>
+        </w:rPr>
+        <w:t>Итак, сплоченность и эффективность координации и коммуникации были ключевыми факторами, которые поддерживали нас на пути к успешному завершению проекта.</w:t>
+      </w:r>
+    </w:p>
+    <w:p>
+      <w:pPr>
+        <w:rPr>
+          <w:sz w:val="28"/>
+          <w:szCs w:val="28"/>
+        </w:rPr>
+      </w:pPr>
+      <w:r>
+        <w:rPr>
+          <w:sz w:val="28"/>
+          <w:szCs w:val="28"/>
+        </w:rPr>
+        <w:t xml:space="preserve">А теперь давайте рассмотрим ключевые аспекты технической основы и практик </w:t>
+      </w:r>
+      <w:proofErr w:type="spellStart"/>
+      <w:r>
+        <w:rPr>
+          <w:sz w:val="28"/>
+          <w:szCs w:val="28"/>
+        </w:rPr>
+        <w:t>GitHub</w:t>
+      </w:r>
+      <w:proofErr w:type="spellEnd"/>
+      <w:r>
+        <w:rPr>
+          <w:sz w:val="28"/>
+          <w:szCs w:val="28"/>
+        </w:rPr>
+        <w:t>.</w:t>
+      </w:r>
+    </w:p>
+    <w:p>
+      <w:pPr>
+        <w:rPr>
+          <w:sz w:val="28"/>
+          <w:szCs w:val="28"/>
+        </w:rPr>
+      </w:pPr>
+      <w:r>
+        <w:rPr>
+          <w:sz w:val="28"/>
+          <w:szCs w:val="28"/>
+        </w:rPr>
+        <w:t>(</w:t>
+      </w:r>
+      <w:r>
+        <w:rPr>
+          <w:sz w:val="28"/>
+          <w:szCs w:val="28"/>
+        </w:rPr>
+        <w:t>вправо</w:t>
+      </w:r>
+      <w:r>
+        <w:rPr>
+          <w:sz w:val="28"/>
+          <w:szCs w:val="28"/>
+        </w:rPr>
+        <w:t>)</w:t>
+      </w:r>
+    </w:p>
+    <w:p>
+      <w:pPr>
+        <w:rPr>
+          <w:sz w:val="28"/>
+          <w:szCs w:val="28"/>
+        </w:rPr>
+      </w:pPr>
+      <w:r>
+        <w:rPr>
+          <w:sz w:val="28"/>
+          <w:szCs w:val="28"/>
+        </w:rPr>
+        <w:t xml:space="preserve">Мы использовали инструменты аналитики </w:t>
+      </w:r>
+      <w:proofErr w:type="spellStart"/>
+      <w:r>
+        <w:rPr>
+          <w:sz w:val="28"/>
+          <w:szCs w:val="28"/>
+        </w:rPr>
+        <w:t>GitHub</w:t>
+      </w:r>
+      <w:proofErr w:type="spellEnd"/>
+      <w:r>
+        <w:rPr>
+          <w:sz w:val="28"/>
+          <w:szCs w:val="28"/>
+        </w:rPr>
+        <w:t xml:space="preserve"> для мониторинга активности участников и анализа проекта.</w:t>
+      </w:r>
+      <w:r>
+        <w:rPr>
+          <w:sz w:val="28"/>
+          <w:szCs w:val="28"/>
+        </w:rPr>
+        <w:t xml:space="preserve"> </w:t>
+      </w:r>
+    </w:p>
+    <w:p>
+      <w:pPr>
+        <w:rPr>
+          <w:sz w:val="28"/>
+          <w:szCs w:val="28"/>
+        </w:rPr>
+      </w:pPr>
+      <w:r>
+        <w:rPr>
+          <w:sz w:val="28"/>
+          <w:szCs w:val="28"/>
+        </w:rPr>
         <w:lastRenderedPageBreak/>
-        <w:t>Что касается назначения</w:t>
-      </w:r>
-      <w:r>
-        <w:t xml:space="preserve"> и мониторинг</w:t>
-      </w:r>
-      <w:r>
-        <w:t>а</w:t>
-      </w:r>
-      <w:r>
-        <w:t xml:space="preserve"> задач</w:t>
-      </w:r>
-      <w:r>
-        <w:t xml:space="preserve"> – с этим у нас никогда не возникало конфликтов, хотя у нас в команде и не было особого человека, который бы поровну делил задачи между нами. В распределении задач мы старались учитывать </w:t>
-      </w:r>
-      <w:r>
-        <w:t>индивидуальные сильные стороны каждого члена команды</w:t>
-      </w:r>
-      <w:r>
-        <w:t xml:space="preserve">. То есть, если кто-то уже сталкивался с подобной задачей, то он возьмет ее в разработку. </w:t>
-      </w:r>
-      <w:r>
-        <w:t>Кроме того, мы всегда старались учитывать жизненные обстоятельства каждого из участников. И в случае такой необходимости брать на себя больше задач, чтобы разгрузить кого-то из коллег.</w:t>
-      </w:r>
-    </w:p>
-    <w:p>
-      <w:r>
+        <w:t xml:space="preserve">На данном слайде вы можете увидеть количество </w:t>
+      </w:r>
+      <w:proofErr w:type="spellStart"/>
+      <w:r>
+        <w:rPr>
+          <w:sz w:val="28"/>
+          <w:szCs w:val="28"/>
+        </w:rPr>
+        <w:t>коммитов</w:t>
+      </w:r>
+      <w:proofErr w:type="spellEnd"/>
+      <w:r>
+        <w:rPr>
+          <w:sz w:val="28"/>
+          <w:szCs w:val="28"/>
+        </w:rPr>
+        <w:t xml:space="preserve">, сделанных каждым участником команды в каждом спринте и в ветке для </w:t>
+      </w:r>
+      <w:proofErr w:type="spellStart"/>
+      <w:r>
+        <w:rPr>
+          <w:sz w:val="28"/>
+          <w:szCs w:val="28"/>
+        </w:rPr>
+        <w:t>деплоя</w:t>
+      </w:r>
+      <w:proofErr w:type="spellEnd"/>
+      <w:r>
+        <w:rPr>
+          <w:sz w:val="28"/>
+          <w:szCs w:val="28"/>
+        </w:rPr>
+        <w:t xml:space="preserve">. Данный слайд демонстрирует участие </w:t>
+      </w:r>
+      <w:r>
+        <w:rPr>
+          <w:sz w:val="28"/>
+          <w:szCs w:val="28"/>
+        </w:rPr>
+        <w:t xml:space="preserve">команды </w:t>
+      </w:r>
+      <w:r>
+        <w:rPr>
+          <w:sz w:val="28"/>
+          <w:szCs w:val="28"/>
+        </w:rPr>
+        <w:t>в процессе разработки на протяжении всего проекта.</w:t>
+      </w:r>
+      <w:r>
+        <w:rPr>
+          <w:sz w:val="28"/>
+          <w:szCs w:val="28"/>
+        </w:rPr>
+        <w:t xml:space="preserve"> Но стоит отметить, что у каждого – свой стиль написания кода и создания </w:t>
+      </w:r>
+      <w:proofErr w:type="spellStart"/>
+      <w:r>
+        <w:rPr>
+          <w:sz w:val="28"/>
+          <w:szCs w:val="28"/>
+        </w:rPr>
+        <w:t>коммитов</w:t>
+      </w:r>
+      <w:proofErr w:type="spellEnd"/>
+      <w:r>
+        <w:rPr>
+          <w:sz w:val="28"/>
+          <w:szCs w:val="28"/>
+        </w:rPr>
+        <w:t xml:space="preserve">, поэтому количество </w:t>
+      </w:r>
+      <w:proofErr w:type="spellStart"/>
+      <w:r>
+        <w:rPr>
+          <w:sz w:val="28"/>
+          <w:szCs w:val="28"/>
+        </w:rPr>
+        <w:t>коммитов</w:t>
+      </w:r>
+      <w:proofErr w:type="spellEnd"/>
+      <w:r>
+        <w:rPr>
+          <w:sz w:val="28"/>
+          <w:szCs w:val="28"/>
+        </w:rPr>
+        <w:t xml:space="preserve"> может различаться.</w:t>
+      </w:r>
+    </w:p>
+    <w:p>
+      <w:pPr>
+        <w:rPr>
+          <w:sz w:val="28"/>
+          <w:szCs w:val="28"/>
+        </w:rPr>
+      </w:pPr>
+      <w:r>
+        <w:rPr>
+          <w:sz w:val="28"/>
+          <w:szCs w:val="28"/>
+        </w:rPr>
         <w:t>(вниз)</w:t>
+      </w:r>
+    </w:p>
+    <w:p>
+      <w:pPr>
+        <w:rPr>
+          <w:sz w:val="28"/>
+          <w:szCs w:val="28"/>
+        </w:rPr>
+      </w:pPr>
+      <w:r>
+        <w:rPr>
+          <w:sz w:val="28"/>
+          <w:szCs w:val="28"/>
+        </w:rPr>
+        <w:t>На данном слайде вы можете увидеть количество написанных и удаленных строк кода.</w:t>
+      </w:r>
+      <w:r>
+        <w:rPr>
+          <w:sz w:val="28"/>
+          <w:szCs w:val="28"/>
+        </w:rPr>
+        <w:t xml:space="preserve"> </w:t>
+      </w:r>
+      <w:r>
+        <w:rPr>
+          <w:sz w:val="28"/>
+          <w:szCs w:val="28"/>
+        </w:rPr>
+        <w:t>Данные числа отражают</w:t>
+      </w:r>
+      <w:r>
+        <w:rPr>
+          <w:sz w:val="28"/>
+          <w:szCs w:val="28"/>
+        </w:rPr>
+        <w:t xml:space="preserve"> </w:t>
+      </w:r>
+      <w:r>
+        <w:rPr>
+          <w:sz w:val="28"/>
+          <w:szCs w:val="28"/>
+        </w:rPr>
+        <w:t>коллективные усилия команды и то, что каждый участник внес свой вклад в разработку проекта.</w:t>
+      </w:r>
+    </w:p>
+    <w:p>
+      <w:pPr>
+        <w:rPr>
+          <w:sz w:val="28"/>
+          <w:szCs w:val="28"/>
+        </w:rPr>
+      </w:pPr>
+      <w:r>
+        <w:rPr>
+          <w:sz w:val="28"/>
+          <w:szCs w:val="28"/>
+        </w:rPr>
+        <w:t>(</w:t>
+      </w:r>
+      <w:r>
+        <w:rPr>
+          <w:sz w:val="28"/>
+          <w:szCs w:val="28"/>
+        </w:rPr>
+        <w:t>вправо</w:t>
+      </w:r>
+      <w:r>
+        <w:rPr>
+          <w:sz w:val="28"/>
+          <w:szCs w:val="28"/>
+        </w:rPr>
+        <w:t>)</w:t>
+      </w:r>
+    </w:p>
+    <w:p>
+      <w:pPr>
+        <w:rPr>
+          <w:sz w:val="28"/>
+          <w:szCs w:val="28"/>
+        </w:rPr>
+      </w:pPr>
+      <w:r>
+        <w:rPr>
+          <w:sz w:val="28"/>
+          <w:szCs w:val="28"/>
+        </w:rPr>
+        <w:t xml:space="preserve">Еще на первом спринте мы создали шаблон </w:t>
+      </w:r>
+      <w:proofErr w:type="gramStart"/>
+      <w:r>
+        <w:rPr>
+          <w:sz w:val="28"/>
+          <w:szCs w:val="28"/>
+        </w:rPr>
+        <w:t>для пул</w:t>
+      </w:r>
+      <w:proofErr w:type="gramEnd"/>
+      <w:r>
+        <w:rPr>
+          <w:sz w:val="28"/>
+          <w:szCs w:val="28"/>
+        </w:rPr>
+        <w:t xml:space="preserve"> </w:t>
+      </w:r>
+      <w:proofErr w:type="spellStart"/>
+      <w:r>
+        <w:rPr>
+          <w:sz w:val="28"/>
+          <w:szCs w:val="28"/>
+        </w:rPr>
+        <w:t>реквеста</w:t>
+      </w:r>
+      <w:proofErr w:type="spellEnd"/>
+      <w:r>
+        <w:rPr>
+          <w:sz w:val="28"/>
+          <w:szCs w:val="28"/>
+        </w:rPr>
+        <w:t xml:space="preserve"> и с его помощью мы создавали пул </w:t>
+      </w:r>
+      <w:proofErr w:type="spellStart"/>
+      <w:r>
+        <w:rPr>
+          <w:sz w:val="28"/>
+          <w:szCs w:val="28"/>
+        </w:rPr>
+        <w:t>реквесты</w:t>
+      </w:r>
+      <w:proofErr w:type="spellEnd"/>
+      <w:r>
+        <w:rPr>
+          <w:sz w:val="28"/>
+          <w:szCs w:val="28"/>
+        </w:rPr>
+        <w:t xml:space="preserve"> на протяжении всей разработки проекта. </w:t>
+      </w:r>
+    </w:p>
+    <w:p>
+      <w:pPr>
+        <w:rPr>
+          <w:sz w:val="28"/>
+          <w:szCs w:val="28"/>
+        </w:rPr>
+      </w:pPr>
+      <w:r>
+        <w:rPr>
+          <w:sz w:val="28"/>
+          <w:szCs w:val="28"/>
+        </w:rPr>
+        <w:t>(вниз)</w:t>
+      </w:r>
+    </w:p>
+    <w:p>
+      <w:pPr>
+        <w:rPr>
+          <w:sz w:val="28"/>
+          <w:szCs w:val="28"/>
+        </w:rPr>
+      </w:pPr>
+      <w:r>
+        <w:rPr>
+          <w:sz w:val="28"/>
+          <w:szCs w:val="28"/>
+        </w:rPr>
+        <w:t xml:space="preserve">После создания пул </w:t>
+      </w:r>
+      <w:proofErr w:type="spellStart"/>
+      <w:r>
+        <w:rPr>
+          <w:sz w:val="28"/>
+          <w:szCs w:val="28"/>
+        </w:rPr>
+        <w:t>реквеста</w:t>
+      </w:r>
+      <w:proofErr w:type="spellEnd"/>
+      <w:r>
+        <w:rPr>
+          <w:sz w:val="28"/>
+          <w:szCs w:val="28"/>
+        </w:rPr>
+        <w:t xml:space="preserve"> один или два других члена команды </w:t>
+      </w:r>
+      <w:proofErr w:type="spellStart"/>
+      <w:r>
+        <w:rPr>
+          <w:sz w:val="28"/>
+          <w:szCs w:val="28"/>
+        </w:rPr>
+        <w:t>просматриввали</w:t>
+      </w:r>
+      <w:proofErr w:type="spellEnd"/>
+      <w:r>
+        <w:rPr>
+          <w:sz w:val="28"/>
+          <w:szCs w:val="28"/>
+        </w:rPr>
+        <w:t xml:space="preserve"> код и вносили свои предложения по его улучшению. Кроме того, мы часто списывались и </w:t>
+      </w:r>
+      <w:proofErr w:type="spellStart"/>
+      <w:r>
+        <w:rPr>
+          <w:sz w:val="28"/>
+          <w:szCs w:val="28"/>
+        </w:rPr>
+        <w:t>созванились</w:t>
+      </w:r>
+      <w:proofErr w:type="spellEnd"/>
+      <w:r>
+        <w:rPr>
+          <w:sz w:val="28"/>
+          <w:szCs w:val="28"/>
+        </w:rPr>
+        <w:t xml:space="preserve"> для того, чтобы попросить друг друга проверить и оценить наш код. А после внесения всех корректировок мы выполняли </w:t>
+      </w:r>
+      <w:proofErr w:type="spellStart"/>
+      <w:r>
+        <w:rPr>
+          <w:sz w:val="28"/>
+          <w:szCs w:val="28"/>
+        </w:rPr>
+        <w:t>мердж</w:t>
+      </w:r>
+      <w:proofErr w:type="spellEnd"/>
+      <w:r>
+        <w:rPr>
+          <w:sz w:val="28"/>
+          <w:szCs w:val="28"/>
+        </w:rPr>
+        <w:t>.</w:t>
+      </w:r>
+    </w:p>
+    <w:p>
+      <w:pPr>
+        <w:rPr>
+          <w:sz w:val="28"/>
+          <w:szCs w:val="28"/>
+        </w:rPr>
+      </w:pPr>
+      <w:r>
+        <w:rPr>
+          <w:sz w:val="28"/>
+          <w:szCs w:val="28"/>
+        </w:rPr>
+        <w:t>(вправо)</w:t>
+      </w:r>
+    </w:p>
+    <w:p>
+      <w:pPr>
+        <w:rPr>
+          <w:sz w:val="28"/>
+          <w:szCs w:val="28"/>
+        </w:rPr>
+      </w:pPr>
+      <w:r>
+        <w:rPr>
+          <w:sz w:val="28"/>
+          <w:szCs w:val="28"/>
+        </w:rPr>
+        <w:t xml:space="preserve">Чтобы облегчить развертывание проекта и вклад в него, мы подготовили подробную документацию README. В ней вы найдете всю необходимую информацию о нашем проекте, инструкции по локальной настройке проекта, </w:t>
+      </w:r>
+      <w:r>
+        <w:rPr>
+          <w:sz w:val="28"/>
+          <w:szCs w:val="28"/>
+        </w:rPr>
+        <w:t xml:space="preserve">ключевые страницы и </w:t>
       </w:r>
       <w:bookmarkStart w:id="0" w:name="_GoBack"/>
       <w:bookmarkEnd w:id="0"/>
-    </w:p>
-    <w:p>
-      <w:r>
-        <w:t xml:space="preserve">Итак, сплоченность и эффективность координации и коммуникации были ключевыми факторами, которые поддерживали нас на пути </w:t>
-      </w:r>
-      <w:r>
-        <w:t>к успешному завершению проекта.</w:t>
-      </w:r>
-    </w:p>
-    <w:p>
-      <w:r>
-        <w:t>-------------------------------------------</w:t>
-      </w:r>
-    </w:p>
-    <w:p>
-      <w:r>
+      <w:r>
+        <w:rPr>
+          <w:sz w:val="28"/>
+          <w:szCs w:val="28"/>
+        </w:rPr>
+        <w:t>существующие скрипты.</w:t>
+      </w:r>
+    </w:p>
+    <w:p>
+      <w:pPr>
+        <w:rPr>
+          <w:sz w:val="28"/>
+          <w:szCs w:val="28"/>
+        </w:rPr>
+      </w:pPr>
+      <w:r>
+        <w:rPr>
+          <w:sz w:val="28"/>
+          <w:szCs w:val="28"/>
+        </w:rPr>
+        <w:t>(вправо)</w:t>
+      </w:r>
+    </w:p>
+    <w:p>
+      <w:pPr>
+        <w:rPr>
+          <w:sz w:val="28"/>
+          <w:szCs w:val="28"/>
+        </w:rPr>
+      </w:pPr>
+      <w:r>
+        <w:rPr>
+          <w:sz w:val="28"/>
+          <w:szCs w:val="28"/>
+        </w:rPr>
+        <w:t xml:space="preserve">И наконец, на чем же мы писали весь этот чудесный проект? Так как большинство из нас пока что не знают никакой </w:t>
+      </w:r>
+      <w:proofErr w:type="spellStart"/>
+      <w:r>
+        <w:rPr>
+          <w:sz w:val="28"/>
+          <w:szCs w:val="28"/>
+        </w:rPr>
+        <w:t>фреймворк</w:t>
+      </w:r>
+      <w:proofErr w:type="spellEnd"/>
+      <w:r>
+        <w:rPr>
+          <w:sz w:val="28"/>
+          <w:szCs w:val="28"/>
+        </w:rPr>
+        <w:t xml:space="preserve">, весь проект </w:t>
+      </w:r>
+      <w:proofErr w:type="spellStart"/>
+      <w:r>
+        <w:rPr>
+          <w:sz w:val="28"/>
+          <w:szCs w:val="28"/>
+        </w:rPr>
+        <w:t>typescript</w:t>
+      </w:r>
+      <w:proofErr w:type="spellEnd"/>
+      <w:r>
+        <w:rPr>
+          <w:sz w:val="28"/>
+          <w:szCs w:val="28"/>
+        </w:rPr>
+        <w:t xml:space="preserve"> </w:t>
+      </w:r>
+      <w:r>
+        <w:rPr>
+          <w:sz w:val="28"/>
+          <w:szCs w:val="28"/>
+        </w:rPr>
+        <w:t xml:space="preserve">без использования </w:t>
+      </w:r>
+      <w:proofErr w:type="spellStart"/>
+      <w:r>
+        <w:rPr>
+          <w:sz w:val="28"/>
+          <w:szCs w:val="28"/>
+        </w:rPr>
+        <w:t>фреймворков</w:t>
+      </w:r>
+      <w:proofErr w:type="spellEnd"/>
+      <w:r>
+        <w:rPr>
+          <w:sz w:val="28"/>
+          <w:szCs w:val="28"/>
+        </w:rPr>
+        <w:t xml:space="preserve">. Такое решение было принято с одобрения нашего ментора, ведь как он сказал: «Когда вы напишите этот проект на ванильном </w:t>
+      </w:r>
+      <w:proofErr w:type="spellStart"/>
+      <w:r>
+        <w:rPr>
+          <w:sz w:val="28"/>
+          <w:szCs w:val="28"/>
+          <w:lang w:val="en-US"/>
+        </w:rPr>
+        <w:t>js</w:t>
+      </w:r>
+      <w:proofErr w:type="spellEnd"/>
+      <w:r>
+        <w:rPr>
+          <w:sz w:val="28"/>
+          <w:szCs w:val="28"/>
+        </w:rPr>
+        <w:t xml:space="preserve">, вы потом будете кайфовать, когда начнете писать на </w:t>
+      </w:r>
+      <w:proofErr w:type="spellStart"/>
+      <w:r>
+        <w:rPr>
+          <w:sz w:val="28"/>
+          <w:szCs w:val="28"/>
+        </w:rPr>
+        <w:t>фреймворке</w:t>
+      </w:r>
+      <w:proofErr w:type="spellEnd"/>
+      <w:r>
+        <w:rPr>
+          <w:sz w:val="28"/>
+          <w:szCs w:val="28"/>
+        </w:rPr>
+        <w:t>.</w:t>
+      </w:r>
+    </w:p>
+    <w:p>
+      <w:pPr>
+        <w:rPr>
+          <w:sz w:val="28"/>
+          <w:szCs w:val="28"/>
+        </w:rPr>
+      </w:pPr>
+      <w:r>
+        <w:rPr>
+          <w:sz w:val="28"/>
+          <w:szCs w:val="28"/>
+        </w:rPr>
+        <w:lastRenderedPageBreak/>
+        <w:t xml:space="preserve">Итак, мы написали этот проект на ванильном </w:t>
+      </w:r>
+      <w:proofErr w:type="spellStart"/>
+      <w:r>
+        <w:rPr>
+          <w:sz w:val="28"/>
+          <w:szCs w:val="28"/>
+        </w:rPr>
+        <w:t>джаваскрипте</w:t>
+      </w:r>
+      <w:proofErr w:type="spellEnd"/>
+      <w:r>
+        <w:rPr>
+          <w:sz w:val="28"/>
+          <w:szCs w:val="28"/>
+        </w:rPr>
+        <w:t xml:space="preserve">, теперь мы точно хотим и готовы переходить на следующий этап обучения и изучать </w:t>
+      </w:r>
+      <w:proofErr w:type="spellStart"/>
+      <w:r>
+        <w:rPr>
+          <w:sz w:val="28"/>
+          <w:szCs w:val="28"/>
+        </w:rPr>
+        <w:t>фреймворк</w:t>
+      </w:r>
+      <w:proofErr w:type="spellEnd"/>
+      <w:r>
+        <w:rPr>
+          <w:sz w:val="28"/>
+          <w:szCs w:val="28"/>
+        </w:rPr>
+        <w:t>.</w:t>
+      </w:r>
+    </w:p>
+    <w:p>
+      <w:pPr>
+        <w:rPr>
+          <w:sz w:val="28"/>
+          <w:szCs w:val="28"/>
+        </w:rPr>
+      </w:pPr>
+    </w:p>
+    <w:p>
+      <w:pPr>
+        <w:rPr>
+          <w:sz w:val="28"/>
+          <w:szCs w:val="28"/>
+        </w:rPr>
+      </w:pPr>
+      <w:r>
+        <w:rPr>
+          <w:sz w:val="28"/>
+          <w:szCs w:val="28"/>
+        </w:rPr>
+        <w:t>--------------------------------------</w:t>
+      </w:r>
+    </w:p>
+    <w:p>
+      <w:pPr>
+        <w:rPr>
+          <w:sz w:val="28"/>
+          <w:szCs w:val="28"/>
+        </w:rPr>
+      </w:pPr>
+      <w:r>
+        <w:rPr>
+          <w:sz w:val="28"/>
+          <w:szCs w:val="28"/>
+        </w:rPr>
         <w:t xml:space="preserve">Спасибо за возможность представить вам наш проект. Это был удивительный опыт совместной работы для каждой из нас, и мы довольны тем, что у нас получилось найти общий друг с другом и создать такое приложение. </w:t>
       </w:r>
       <w:r>
+        <w:rPr>
+          <w:sz w:val="28"/>
+          <w:szCs w:val="28"/>
+        </w:rPr>
         <w:t>Мы также готовы ответить на ваши вопросы</w:t>
       </w:r>
       <w:r>
+        <w:rPr>
+          <w:sz w:val="28"/>
+          <w:szCs w:val="28"/>
+        </w:rPr>
         <w:t>.</w:t>
       </w:r>
     </w:p>
@@ -2243,7 +4091,7 @@
 </file>
 
 <file path=customXml/itemProps1.xml><?xml version="1.0" encoding="utf-8"?>
-<ds:datastoreItem xmlns:ds="http://schemas.openxmlformats.org/officeDocument/2006/customXml" ds:itemID="{D559C971-EC05-49B6-862C-58785D4DD6C2}">
+<ds:datastoreItem xmlns:ds="http://schemas.openxmlformats.org/officeDocument/2006/customXml" ds:itemID="{CEB13280-C517-4ABD-8176-7826BE4106B7}">
   <ds:schemaRefs>
     <ds:schemaRef ds:uri="http://schemas.openxmlformats.org/officeDocument/2006/bibliography"/>
   </ds:schemaRefs>

</xml_diff>